<commit_message>
Doc: Se finalizo el documento del plan de iteracion 1. Falta revisarlo
</commit_message>
<xml_diff>
--- a/Etapa de inicio/Plan de Iteración 1_Vesta Risk Manager_T-Code.docx
+++ b/Etapa de inicio/Plan de Iteración 1_Vesta Risk Manager_T-Code.docx
@@ -355,7 +355,34 @@
           <w:szCs w:val="72"/>
           <w:lang w:val="es-AR"/>
         </w:rPr>
-        <w:t>Fase [], Iteración []</w:t>
+        <w:t xml:space="preserve">Fase </w:t>
+      </w:r>
+      <w:r>
+        <w:rPr>
+          <w:rFonts w:ascii="Cambria" w:hAnsi="Cambria"/>
+          <w:sz w:val="56"/>
+          <w:szCs w:val="72"/>
+          <w:lang w:val="es-AR"/>
+        </w:rPr>
+        <w:t>elaboración</w:t>
+      </w:r>
+      <w:r>
+        <w:rPr>
+          <w:rFonts w:ascii="Cambria" w:hAnsi="Cambria"/>
+          <w:sz w:val="56"/>
+          <w:szCs w:val="72"/>
+          <w:lang w:val="es-AR"/>
+        </w:rPr>
+        <w:t xml:space="preserve">, Iteración </w:t>
+      </w:r>
+      <w:r>
+        <w:rPr>
+          <w:rFonts w:ascii="Cambria" w:hAnsi="Cambria"/>
+          <w:sz w:val="56"/>
+          <w:szCs w:val="72"/>
+          <w:lang w:val="es-AR"/>
+        </w:rPr>
+        <w:t>1</w:t>
       </w:r>
     </w:p>
     <w:p>
@@ -373,29 +400,26 @@
           <w:sz w:val="36"/>
           <w:szCs w:val="36"/>
         </w:rPr>
-        <w:t>&lt;</w:t>
-      </w:r>
+        <w:t xml:space="preserve">Vesta </w:t>
+      </w:r>
+      <w:proofErr w:type="spellStart"/>
       <w:r>
         <w:rPr>
           <w:rFonts w:ascii="Cambria" w:hAnsi="Cambria"/>
           <w:sz w:val="36"/>
           <w:szCs w:val="36"/>
         </w:rPr>
-        <w:t>Nombre del Proyecto</w:t>
-      </w:r>
+        <w:t>Risk</w:t>
+      </w:r>
+      <w:proofErr w:type="spellEnd"/>
       <w:r>
         <w:rPr>
           <w:rFonts w:ascii="Cambria" w:hAnsi="Cambria"/>
           <w:sz w:val="36"/>
           <w:szCs w:val="36"/>
         </w:rPr>
-        <w:t>&gt;</w:t>
-      </w:r>
-    </w:p>
-    <w:p>
-      <w:pPr>
-        <w:pStyle w:val="Sinespaciado"/>
-      </w:pPr>
+        <w:t xml:space="preserve"> Manager</w:t>
+      </w:r>
     </w:p>
     <w:p>
       <w:pPr>
@@ -418,18 +442,74 @@
     <w:p>
       <w:pPr>
         <w:pStyle w:val="Sinespaciado"/>
-      </w:pPr>
-      <w:r>
         <w:rPr>
           <w:lang w:val="es-AR"/>
         </w:rPr>
-        <w:t>Nom</w:t>
-      </w:r>
+      </w:pPr>
       <w:r>
         <w:rPr>
           <w:lang w:val="es-AR"/>
         </w:rPr>
-        <w:t xml:space="preserve">bre del Grupo de Desarrollo o Asignatura  </w:t>
+        <w:t>T-</w:t>
+      </w:r>
+      <w:proofErr w:type="spellStart"/>
+      <w:r>
+        <w:rPr>
+          <w:lang w:val="es-AR"/>
+        </w:rPr>
+        <w:t>Code</w:t>
+      </w:r>
+      <w:proofErr w:type="spellEnd"/>
+    </w:p>
+    <w:p>
+      <w:pPr>
+        <w:pStyle w:val="Sinespaciado"/>
+      </w:pPr>
+      <w:r>
+        <w:rPr>
+          <w:lang w:val="es-AR"/>
+        </w:rPr>
+        <w:t xml:space="preserve">Agustín </w:t>
+      </w:r>
+      <w:proofErr w:type="spellStart"/>
+      <w:r>
+        <w:rPr>
+          <w:lang w:val="es-AR"/>
+        </w:rPr>
+        <w:t>Collareda</w:t>
+      </w:r>
+      <w:proofErr w:type="spellEnd"/>
+      <w:r>
+        <w:rPr>
+          <w:lang w:val="es-AR"/>
+        </w:rPr>
+        <w:t xml:space="preserve">, Cintia </w:t>
+      </w:r>
+      <w:proofErr w:type="spellStart"/>
+      <w:r>
+        <w:rPr>
+          <w:lang w:val="es-AR"/>
+        </w:rPr>
+        <w:t>Hernandez</w:t>
+      </w:r>
+      <w:proofErr w:type="spellEnd"/>
+      <w:r>
+        <w:rPr>
+          <w:lang w:val="es-AR"/>
+        </w:rPr>
+        <w:t xml:space="preserve"> y </w:t>
+      </w:r>
+      <w:r>
+        <w:rPr>
+          <w:lang w:val="es-AR"/>
+        </w:rPr>
+        <w:t>Hugo Frey</w:t>
+      </w:r>
+      <w:r>
+        <w:rPr>
+          <w:lang w:val="es-AR"/>
+        </w:rPr>
+        <w:t xml:space="preserve">  </w:t>
       </w:r>
       <w:r>
         <w:rPr>
@@ -440,53 +520,43 @@
     </w:p>
     <w:p>
       <w:pPr>
-        <w:pStyle w:val="Sinespaciado"/>
-      </w:pPr>
-      <w:r>
-        <w:t xml:space="preserve">Nombre del </w:t>
-      </w:r>
+        <w:pStyle w:val="PSI-Comentario"/>
+      </w:pPr>
       <w:r>
         <w:rPr>
-          <w:lang w:val="es-AR"/>
-        </w:rPr>
-        <w:t>Autor</w:t>
-      </w:r>
-    </w:p>
-    <w:p/>
-    <w:p>
-      <w:pPr>
-        <w:pStyle w:val="PSI-Comentario"/>
-      </w:pPr>
-      <w:r>
-        <w:rPr>
-          <w:i w:val="0"/>
           <w:noProof/>
         </w:rPr>
         <w:drawing>
-          <wp:anchor distT="42672" distB="232410" distL="144780" distR="371094" simplePos="0" relativeHeight="251658752" behindDoc="0" locked="0" layoutInCell="1" allowOverlap="1" wp14:anchorId="6BEAB563" wp14:editId="7A72B9B0">
+          <wp:anchor distT="0" distB="0" distL="114300" distR="114300" simplePos="0" relativeHeight="251662848" behindDoc="0" locked="0" layoutInCell="1" allowOverlap="1" wp14:anchorId="5CE4BD8F" wp14:editId="5186186C">
             <wp:simplePos x="0" y="0"/>
-            <wp:positionH relativeFrom="margin">
-              <wp:posOffset>-213360</wp:posOffset>
+            <wp:positionH relativeFrom="column">
+              <wp:posOffset>-209321</wp:posOffset>
             </wp:positionH>
-            <wp:positionV relativeFrom="margin">
-              <wp:posOffset>6997827</wp:posOffset>
+            <wp:positionV relativeFrom="paragraph">
+              <wp:posOffset>3213659</wp:posOffset>
             </wp:positionV>
-            <wp:extent cx="1199896" cy="1200023"/>
-            <wp:effectExtent l="95250" t="76200" r="229235" b="248285"/>
-            <wp:wrapSquare wrapText="bothSides"/>
-            <wp:docPr id="24" name="4 Imagen"/>
+            <wp:extent cx="2502306" cy="1258215"/>
+            <wp:effectExtent l="0" t="0" r="0" b="0"/>
+            <wp:wrapNone/>
+            <wp:docPr id="1074722770" name="Imagen 15"/>
             <wp:cNvGraphicFramePr>
-              <a:graphicFrameLocks xmlns:a="http://schemas.openxmlformats.org/drawingml/2006/main"/>
+              <a:graphicFrameLocks xmlns:a="http://schemas.openxmlformats.org/drawingml/2006/main" noChangeAspect="1"/>
             </wp:cNvGraphicFramePr>
             <a:graphic xmlns:a="http://schemas.openxmlformats.org/drawingml/2006/main">
               <a:graphicData uri="http://schemas.openxmlformats.org/drawingml/2006/picture">
                 <pic:pic xmlns:pic="http://schemas.openxmlformats.org/drawingml/2006/picture">
                   <pic:nvPicPr>
-                    <pic:cNvPr id="0" name="psi-negro.png"/>
+                    <pic:cNvPr id="1074722770" name="Imagen 1074722770"/>
                     <pic:cNvPicPr/>
                   </pic:nvPicPr>
                   <pic:blipFill>
-                    <a:blip r:embed="rId9" cstate="print"/>
+                    <a:blip r:embed="rId9" cstate="print">
+                      <a:extLst>
+                        <a:ext uri="{28A0092B-C50C-407E-A947-70E740481C1C}">
+                          <a14:useLocalDpi xmlns:a14="http://schemas.microsoft.com/office/drawing/2010/main" val="0"/>
+                        </a:ext>
+                      </a:extLst>
+                    </a:blip>
                     <a:stretch>
                       <a:fillRect/>
                     </a:stretch>
@@ -494,29 +564,19 @@
                   <pic:spPr>
                     <a:xfrm>
                       <a:off x="0" y="0"/>
-                      <a:ext cx="1199515" cy="1199515"/>
+                      <a:ext cx="2502306" cy="1258215"/>
                     </a:xfrm>
                     <a:prstGeom prst="rect">
                       <a:avLst/>
                     </a:prstGeom>
-                    <a:ln>
-                      <a:noFill/>
-                    </a:ln>
-                    <a:effectLst>
-                      <a:outerShdw blurRad="292100" dist="139700" dir="2700000" algn="tl" rotWithShape="0">
-                        <a:srgbClr val="333333">
-                          <a:alpha val="65000"/>
-                        </a:srgbClr>
-                      </a:outerShdw>
-                    </a:effectLst>
                   </pic:spPr>
                 </pic:pic>
               </a:graphicData>
             </a:graphic>
-            <wp14:sizeRelH relativeFrom="page">
+            <wp14:sizeRelH relativeFrom="margin">
               <wp14:pctWidth>0</wp14:pctWidth>
             </wp14:sizeRelH>
-            <wp14:sizeRelV relativeFrom="page">
+            <wp14:sizeRelV relativeFrom="margin">
               <wp14:pctHeight>0</wp14:pctHeight>
             </wp14:sizeRelV>
           </wp:anchor>
@@ -524,11 +584,10 @@
       </w:r>
       <w:r>
         <w:rPr>
-          <w:i w:val="0"/>
           <w:noProof/>
         </w:rPr>
         <w:drawing>
-          <wp:anchor distT="128016" distB="315468" distL="254508" distR="443103" simplePos="0" relativeHeight="251657728" behindDoc="0" locked="0" layoutInCell="1" allowOverlap="1" wp14:anchorId="263D8FE7" wp14:editId="4E8EA660">
+          <wp:anchor distT="128016" distB="315468" distL="254508" distR="443103" simplePos="0" relativeHeight="251657728" behindDoc="0" locked="0" layoutInCell="1" allowOverlap="1" wp14:anchorId="263D8FE7" wp14:editId="687034E7">
             <wp:simplePos x="0" y="0"/>
             <wp:positionH relativeFrom="margin">
               <wp:posOffset>4301363</wp:posOffset>
@@ -599,6 +658,7 @@
         <w:rPr>
           <w:noProof/>
         </w:rPr>
+        <w:lastRenderedPageBreak/>
         <mc:AlternateContent>
           <mc:Choice Requires="wps">
             <w:drawing>
@@ -646,22 +706,19 @@
                       <wps:txbx>
                         <w:txbxContent>
                           <w:p>
-                            <w:pPr>
-                              <w:pStyle w:val="PSI-DescripcindelDocumentos"/>
-                            </w:pPr>
                             <w:r>
                               <w:t xml:space="preserve">El objetivo de este plan es definir detalladamente para cada una de las iteraciones a realizarse un conjunto de tareas, actividades y recursos, por tal motivo existirá para cada iteración del ciclo de vida del proyecto un artefacto de este tipo. </w:t>
                             </w:r>
-                            <w:r>
-                              <w:br/>
-                            </w:r>
                           </w:p>
                           <w:p>
-                            <w:pPr>
-                              <w:pStyle w:val="PSI-DescripcindelDocumentos"/>
-                            </w:pPr>
                             <w:r>
-                              <w:t>Para cada iteración existe una serie de objetivos los cuales son usados como referencia de evaluación para determinar diferentes aspectos, como grado de terminación de una determinada función, rendim</w:t>
+                              <w:t>Para cada iteración existe una serie de objetivos los cuales son usados como referencia de evaluación para determinar diferentes aspectos, como grado de terminación de una determinada función,</w:t>
+                            </w:r>
+                            <w:r>
+                              <w:t xml:space="preserve"> </w:t>
+                            </w:r>
+                            <w:r>
+                              <w:t>rendim</w:t>
                             </w:r>
                             <w:r>
                               <w:t>iento, niveles de calidad, etc.</w:t>
@@ -699,22 +756,19 @@
                 <v:textbox>
                   <w:txbxContent>
                     <w:p>
-                      <w:pPr>
-                        <w:pStyle w:val="PSI-DescripcindelDocumentos"/>
-                      </w:pPr>
                       <w:r>
                         <w:t xml:space="preserve">El objetivo de este plan es definir detalladamente para cada una de las iteraciones a realizarse un conjunto de tareas, actividades y recursos, por tal motivo existirá para cada iteración del ciclo de vida del proyecto un artefacto de este tipo. </w:t>
                       </w:r>
-                      <w:r>
-                        <w:br/>
-                      </w:r>
                     </w:p>
                     <w:p>
-                      <w:pPr>
-                        <w:pStyle w:val="PSI-DescripcindelDocumentos"/>
-                      </w:pPr>
                       <w:r>
-                        <w:t>Para cada iteración existe una serie de objetivos los cuales son usados como referencia de evaluación para determinar diferentes aspectos, como grado de terminación de una determinada función, rendim</w:t>
+                        <w:t>Para cada iteración existe una serie de objetivos los cuales son usados como referencia de evaluación para determinar diferentes aspectos, como grado de terminación de una determinada función,</w:t>
+                      </w:r>
+                      <w:r>
+                        <w:t xml:space="preserve"> </w:t>
+                      </w:r>
+                      <w:r>
+                        <w:t>rendim</w:t>
                       </w:r>
                       <w:r>
                         <w:t>iento, niveles de calidad, etc.</w:t>
@@ -734,22 +788,12 @@
         </mc:AlternateContent>
       </w:r>
       <w:r>
-        <w:t>[Este documento es la plantilla base para elaborar el documento</w:t>
-      </w:r>
-      <w:r>
+        <w:rPr>
+          <w:noProof/>
+          <w:lang w:eastAsia="es-ES"/>
+        </w:rPr>
         <w:t xml:space="preserve"> </w:t>
       </w:r>
-      <w:r>
-        <w:t>Plan de Iteración</w:t>
-      </w:r>
-      <w:r>
-        <w:t>, correspondiente a la Fase [], Iteración [].</w:t>
-      </w:r>
-    </w:p>
-    <w:p>
-      <w:pPr>
-        <w:pStyle w:val="PSI-Comentario"/>
-      </w:pPr>
       <w:r>
         <w:rPr>
           <w:noProof/>
@@ -823,52 +867,6 @@
           </mc:Fallback>
         </mc:AlternateContent>
       </w:r>
-      <w:r>
-        <w:t xml:space="preserve">Los textos que aparecen entre </w:t>
-      </w:r>
-      <w:r>
-        <w:t>corchetes</w:t>
-      </w:r>
-      <w:r>
-        <w:t xml:space="preserve"> son explicaciones de que debe contener cada sección</w:t>
-      </w:r>
-      <w:r>
-        <w:t>, los cuales se encuentran con estilo “PSI – Comentario”</w:t>
-      </w:r>
-      <w:r>
-        <w:t>. Dichos textos se deben seleccionar y sustituir por el contenido que corresponda</w:t>
-      </w:r>
-      <w:r>
-        <w:t xml:space="preserve"> en estilo “</w:t>
-      </w:r>
-      <w:r>
-        <w:t xml:space="preserve">PSI - </w:t>
-      </w:r>
-      <w:r>
-        <w:t>Normal”</w:t>
-      </w:r>
-      <w:r>
-        <w:t>.</w:t>
-      </w:r>
-    </w:p>
-    <w:p>
-      <w:pPr>
-        <w:pStyle w:val="PSI-Comentario"/>
-      </w:pPr>
-      <w:r>
-        <w:t xml:space="preserve"> Para actualizar la tabla de Contenido, haga clic con el botón derecho del ratón sobre cualquier línea del contenido de la misma y seleccione Actualizar campos, en el cuadro que aparece seleccione Actualizar toda la tabla y ha</w:t>
-      </w:r>
-      <w:r>
-        <w:t>ga clic en el botón Aceptar.</w:t>
-      </w:r>
-    </w:p>
-    <w:p>
-      <w:pPr>
-        <w:pStyle w:val="PSI-Comentario"/>
-      </w:pPr>
-      <w:r>
-        <w:t>Para actualizar los campos en Microsoft Word (los cuales se muestran sobre un fondo gris cuando se selecciona], ir a Archivo &gt; Propiedades &gt; Resumen y reemplazar los campos “Asunto” con el Nombre del Proyecto  y “Autor” con el nombre del autor de este documento después ir a Personalizar y actualizar el valor “Numero de Documento” en la lista de propiedades del mismo dialogo, por el nuevo número de versión. Posteriormente cerrar el dialogo actualizar el documento seleccionando en el menú Editar &gt; Seleccionar todo o Ctrl–E y presionar F9, o simplemente dar un clic sobre el campo y presionar F9. Esto debe repetirse también en el índice, encabezado y  pie de página, en todas sus secciones.]</w:t>
-      </w:r>
     </w:p>
     <w:p>
       <w:pPr>
@@ -877,9 +875,6 @@
     </w:p>
     <w:p/>
     <w:p>
-      <w:pPr>
-        <w:ind w:left="0" w:firstLine="0"/>
-      </w:pPr>
       <w:r>
         <w:rPr>
           <w:noProof/>
@@ -908,7 +903,7 @@
                     <pic:cNvPicPr/>
                   </pic:nvPicPr>
                   <pic:blipFill>
-                    <a:blip r:embed="rId9" cstate="print"/>
+                    <a:blip r:embed="rId11" cstate="print"/>
                     <a:stretch>
                       <a:fillRect/>
                     </a:stretch>
@@ -951,11 +946,9 @@
     <w:p>
       <w:pPr>
         <w:pStyle w:val="TtulodeTDC"/>
-        <w:tabs>
-          <w:tab w:val="left" w:pos="5954"/>
-        </w:tabs>
-      </w:pPr>
-      <w:r>
+      </w:pPr>
+      <w:r>
+        <w:lastRenderedPageBreak/>
         <w:t>Tabla de contenido</w:t>
       </w:r>
     </w:p>
@@ -963,13 +956,15 @@
       <w:pPr>
         <w:pStyle w:val="TDC1"/>
         <w:rPr>
-          <w:rFonts w:eastAsia="Times New Roman"/>
+          <w:rFonts w:asciiTheme="minorHAnsi" w:eastAsiaTheme="minorEastAsia" w:hAnsiTheme="minorHAnsi" w:cstheme="minorBidi"/>
           <w:b w:val="0"/>
           <w:bCs w:val="0"/>
           <w:noProof/>
-          <w:sz w:val="22"/>
-          <w:szCs w:val="22"/>
-          <w:lang w:eastAsia="es-ES"/>
+          <w:kern w:val="2"/>
+          <w:sz w:val="24"/>
+          <w:szCs w:val="24"/>
+          <w:lang w:val="es-AR" w:eastAsia="es-AR"/>
+          <w14:ligatures w14:val="standardContextual"/>
         </w:rPr>
       </w:pPr>
       <w:r>
@@ -981,7 +976,7 @@
       <w:r>
         <w:fldChar w:fldCharType="separate"/>
       </w:r>
-      <w:hyperlink w:anchor="_Toc257627928" w:history="1">
+      <w:hyperlink w:anchor="_Toc176975292" w:history="1">
         <w:r>
           <w:rPr>
             <w:rStyle w:val="Hipervnculo"/>
@@ -1008,7 +1003,7 @@
             <w:noProof/>
             <w:webHidden/>
           </w:rPr>
-          <w:instrText xml:space="preserve"> PAGEREF _Toc257627928 \h </w:instrText>
+          <w:instrText xml:space="preserve"> PAGEREF _Toc176975292 \h </w:instrText>
         </w:r>
         <w:r>
           <w:rPr>
@@ -1043,16 +1038,18 @@
       <w:pPr>
         <w:pStyle w:val="TDC2"/>
         <w:rPr>
-          <w:rFonts w:eastAsia="Times New Roman"/>
+          <w:rFonts w:asciiTheme="minorHAnsi" w:eastAsiaTheme="minorEastAsia" w:hAnsiTheme="minorHAnsi" w:cstheme="minorBidi"/>
           <w:i w:val="0"/>
           <w:iCs w:val="0"/>
           <w:noProof/>
-          <w:sz w:val="22"/>
-          <w:szCs w:val="22"/>
-          <w:lang w:eastAsia="es-ES"/>
+          <w:kern w:val="2"/>
+          <w:sz w:val="24"/>
+          <w:szCs w:val="24"/>
+          <w:lang w:val="es-AR" w:eastAsia="es-AR"/>
+          <w14:ligatures w14:val="standardContextual"/>
         </w:rPr>
       </w:pPr>
-      <w:hyperlink w:anchor="_Toc257627929" w:history="1">
+      <w:hyperlink w:anchor="_Toc176975293" w:history="1">
         <w:r>
           <w:rPr>
             <w:rStyle w:val="Hipervnculo"/>
@@ -1079,7 +1076,7 @@
             <w:noProof/>
             <w:webHidden/>
           </w:rPr>
-          <w:instrText xml:space="preserve"> PAGEREF _Toc257627929 \h </w:instrText>
+          <w:instrText xml:space="preserve"> PAGEREF _Toc176975293 \h </w:instrText>
         </w:r>
         <w:r>
           <w:rPr>
@@ -1114,16 +1111,18 @@
       <w:pPr>
         <w:pStyle w:val="TDC2"/>
         <w:rPr>
-          <w:rFonts w:eastAsia="Times New Roman"/>
+          <w:rFonts w:asciiTheme="minorHAnsi" w:eastAsiaTheme="minorEastAsia" w:hAnsiTheme="minorHAnsi" w:cstheme="minorBidi"/>
           <w:i w:val="0"/>
           <w:iCs w:val="0"/>
           <w:noProof/>
-          <w:sz w:val="22"/>
-          <w:szCs w:val="22"/>
-          <w:lang w:eastAsia="es-ES"/>
+          <w:kern w:val="2"/>
+          <w:sz w:val="24"/>
+          <w:szCs w:val="24"/>
+          <w:lang w:val="es-AR" w:eastAsia="es-AR"/>
+          <w14:ligatures w14:val="standardContextual"/>
         </w:rPr>
       </w:pPr>
-      <w:hyperlink w:anchor="_Toc257627930" w:history="1">
+      <w:hyperlink w:anchor="_Toc176975294" w:history="1">
         <w:r>
           <w:rPr>
             <w:rStyle w:val="Hipervnculo"/>
@@ -1150,7 +1149,7 @@
             <w:noProof/>
             <w:webHidden/>
           </w:rPr>
-          <w:instrText xml:space="preserve"> PAGEREF _Toc257627930 \h </w:instrText>
+          <w:instrText xml:space="preserve"> PAGEREF _Toc176975294 \h </w:instrText>
         </w:r>
         <w:r>
           <w:rPr>
@@ -1185,16 +1184,18 @@
       <w:pPr>
         <w:pStyle w:val="TDC1"/>
         <w:rPr>
-          <w:rFonts w:eastAsia="Times New Roman"/>
+          <w:rFonts w:asciiTheme="minorHAnsi" w:eastAsiaTheme="minorEastAsia" w:hAnsiTheme="minorHAnsi" w:cstheme="minorBidi"/>
           <w:b w:val="0"/>
           <w:bCs w:val="0"/>
           <w:noProof/>
-          <w:sz w:val="22"/>
-          <w:szCs w:val="22"/>
-          <w:lang w:eastAsia="es-ES"/>
+          <w:kern w:val="2"/>
+          <w:sz w:val="24"/>
+          <w:szCs w:val="24"/>
+          <w:lang w:val="es-AR" w:eastAsia="es-AR"/>
+          <w14:ligatures w14:val="standardContextual"/>
         </w:rPr>
       </w:pPr>
-      <w:hyperlink w:anchor="_Toc257627931" w:history="1">
+      <w:hyperlink w:anchor="_Toc176975295" w:history="1">
         <w:r>
           <w:rPr>
             <w:rStyle w:val="Hipervnculo"/>
@@ -1221,7 +1222,7 @@
             <w:noProof/>
             <w:webHidden/>
           </w:rPr>
-          <w:instrText xml:space="preserve"> PAGEREF _Toc257627931 \h </w:instrText>
+          <w:instrText xml:space="preserve"> PAGEREF _Toc176975295 \h </w:instrText>
         </w:r>
         <w:r>
           <w:rPr>
@@ -1256,16 +1257,18 @@
       <w:pPr>
         <w:pStyle w:val="TDC2"/>
         <w:rPr>
-          <w:rFonts w:eastAsia="Times New Roman"/>
+          <w:rFonts w:asciiTheme="minorHAnsi" w:eastAsiaTheme="minorEastAsia" w:hAnsiTheme="minorHAnsi" w:cstheme="minorBidi"/>
           <w:i w:val="0"/>
           <w:iCs w:val="0"/>
           <w:noProof/>
-          <w:sz w:val="22"/>
-          <w:szCs w:val="22"/>
-          <w:lang w:eastAsia="es-ES"/>
+          <w:kern w:val="2"/>
+          <w:sz w:val="24"/>
+          <w:szCs w:val="24"/>
+          <w:lang w:val="es-AR" w:eastAsia="es-AR"/>
+          <w14:ligatures w14:val="standardContextual"/>
         </w:rPr>
       </w:pPr>
-      <w:hyperlink w:anchor="_Toc257627932" w:history="1">
+      <w:hyperlink w:anchor="_Toc176975296" w:history="1">
         <w:r>
           <w:rPr>
             <w:rStyle w:val="Hipervnculo"/>
@@ -1292,7 +1295,7 @@
             <w:noProof/>
             <w:webHidden/>
           </w:rPr>
-          <w:instrText xml:space="preserve"> PAGEREF _Toc257627932 \h </w:instrText>
+          <w:instrText xml:space="preserve"> PAGEREF _Toc176975296 \h </w:instrText>
         </w:r>
         <w:r>
           <w:rPr>
@@ -1327,16 +1330,18 @@
       <w:pPr>
         <w:pStyle w:val="TDC2"/>
         <w:rPr>
-          <w:rFonts w:eastAsia="Times New Roman"/>
+          <w:rFonts w:asciiTheme="minorHAnsi" w:eastAsiaTheme="minorEastAsia" w:hAnsiTheme="minorHAnsi" w:cstheme="minorBidi"/>
           <w:i w:val="0"/>
           <w:iCs w:val="0"/>
           <w:noProof/>
-          <w:sz w:val="22"/>
-          <w:szCs w:val="22"/>
-          <w:lang w:eastAsia="es-ES"/>
+          <w:kern w:val="2"/>
+          <w:sz w:val="24"/>
+          <w:szCs w:val="24"/>
+          <w:lang w:val="es-AR" w:eastAsia="es-AR"/>
+          <w14:ligatures w14:val="standardContextual"/>
         </w:rPr>
       </w:pPr>
-      <w:hyperlink w:anchor="_Toc257627933" w:history="1">
+      <w:hyperlink w:anchor="_Toc176975297" w:history="1">
         <w:r>
           <w:rPr>
             <w:rStyle w:val="Hipervnculo"/>
@@ -1363,7 +1368,7 @@
             <w:noProof/>
             <w:webHidden/>
           </w:rPr>
-          <w:instrText xml:space="preserve"> PAGEREF _Toc257627933 \h </w:instrText>
+          <w:instrText xml:space="preserve"> PAGEREF _Toc176975297 \h </w:instrText>
         </w:r>
         <w:r>
           <w:rPr>
@@ -1398,16 +1403,18 @@
       <w:pPr>
         <w:pStyle w:val="TDC1"/>
         <w:rPr>
-          <w:rFonts w:eastAsia="Times New Roman"/>
+          <w:rFonts w:asciiTheme="minorHAnsi" w:eastAsiaTheme="minorEastAsia" w:hAnsiTheme="minorHAnsi" w:cstheme="minorBidi"/>
           <w:b w:val="0"/>
           <w:bCs w:val="0"/>
           <w:noProof/>
-          <w:sz w:val="22"/>
-          <w:szCs w:val="22"/>
-          <w:lang w:eastAsia="es-ES"/>
+          <w:kern w:val="2"/>
+          <w:sz w:val="24"/>
+          <w:szCs w:val="24"/>
+          <w:lang w:val="es-AR" w:eastAsia="es-AR"/>
+          <w14:ligatures w14:val="standardContextual"/>
         </w:rPr>
       </w:pPr>
-      <w:hyperlink w:anchor="_Toc257627934" w:history="1">
+      <w:hyperlink w:anchor="_Toc176975298" w:history="1">
         <w:r>
           <w:rPr>
             <w:rStyle w:val="Hipervnculo"/>
@@ -1434,7 +1441,7 @@
             <w:noProof/>
             <w:webHidden/>
           </w:rPr>
-          <w:instrText xml:space="preserve"> PAGEREF _Toc257627934 \h </w:instrText>
+          <w:instrText xml:space="preserve"> PAGEREF _Toc176975298 \h </w:instrText>
         </w:r>
         <w:r>
           <w:rPr>
@@ -1469,23 +1476,24 @@
       <w:pPr>
         <w:pStyle w:val="TDC1"/>
         <w:rPr>
-          <w:rFonts w:eastAsia="Times New Roman"/>
+          <w:rFonts w:asciiTheme="minorHAnsi" w:eastAsiaTheme="minorEastAsia" w:hAnsiTheme="minorHAnsi" w:cstheme="minorBidi"/>
           <w:b w:val="0"/>
           <w:bCs w:val="0"/>
           <w:noProof/>
-          <w:sz w:val="22"/>
-          <w:szCs w:val="22"/>
-          <w:lang w:eastAsia="es-ES"/>
+          <w:kern w:val="2"/>
+          <w:sz w:val="24"/>
+          <w:szCs w:val="24"/>
+          <w:lang w:val="es-AR" w:eastAsia="es-AR"/>
+          <w14:ligatures w14:val="standardContextual"/>
         </w:rPr>
       </w:pPr>
-      <w:hyperlink w:anchor="_Toc257627935" w:history="1">
+      <w:hyperlink w:anchor="_Toc176975299" w:history="1">
         <w:r>
           <w:rPr>
             <w:rStyle w:val="Hipervnculo"/>
-            <w:rFonts w:ascii="Cambria" w:eastAsia="DejaVu Sans" w:hAnsi="Cambria"/>
-            <w:noProof/>
-          </w:rPr>
-          <w:t>Casos de Uso y Escenarios</w:t>
+            <w:noProof/>
+          </w:rPr>
+          <w:t>Recursos</w:t>
         </w:r>
         <w:r>
           <w:rPr>
@@ -1506,7 +1514,7 @@
             <w:noProof/>
             <w:webHidden/>
           </w:rPr>
-          <w:instrText xml:space="preserve"> PAGEREF _Toc257627935 \h </w:instrText>
+          <w:instrText xml:space="preserve"> PAGEREF _Toc176975299 \h </w:instrText>
         </w:r>
         <w:r>
           <w:rPr>
@@ -1526,7 +1534,7 @@
             <w:noProof/>
             <w:webHidden/>
           </w:rPr>
-          <w:t>5</w:t>
+          <w:t>7</w:t>
         </w:r>
         <w:r>
           <w:rPr>
@@ -1541,22 +1549,24 @@
       <w:pPr>
         <w:pStyle w:val="TDC1"/>
         <w:rPr>
-          <w:rFonts w:eastAsia="Times New Roman"/>
+          <w:rFonts w:asciiTheme="minorHAnsi" w:eastAsiaTheme="minorEastAsia" w:hAnsiTheme="minorHAnsi" w:cstheme="minorBidi"/>
           <w:b w:val="0"/>
           <w:bCs w:val="0"/>
           <w:noProof/>
-          <w:sz w:val="22"/>
-          <w:szCs w:val="22"/>
-          <w:lang w:eastAsia="es-ES"/>
+          <w:kern w:val="2"/>
+          <w:sz w:val="24"/>
+          <w:szCs w:val="24"/>
+          <w:lang w:val="es-AR" w:eastAsia="es-AR"/>
+          <w14:ligatures w14:val="standardContextual"/>
         </w:rPr>
       </w:pPr>
-      <w:hyperlink w:anchor="_Toc257627936" w:history="1">
+      <w:hyperlink w:anchor="_Toc176975300" w:history="1">
         <w:r>
           <w:rPr>
             <w:rStyle w:val="Hipervnculo"/>
             <w:noProof/>
           </w:rPr>
-          <w:t>Recursos</w:t>
+          <w:t>Evaluación [Fecha]</w:t>
         </w:r>
         <w:r>
           <w:rPr>
@@ -1577,7 +1587,7 @@
             <w:noProof/>
             <w:webHidden/>
           </w:rPr>
-          <w:instrText xml:space="preserve"> PAGEREF _Toc257627936 \h </w:instrText>
+          <w:instrText xml:space="preserve"> PAGEREF _Toc176975300 \h </w:instrText>
         </w:r>
         <w:r>
           <w:rPr>
@@ -1597,7 +1607,7 @@
             <w:noProof/>
             <w:webHidden/>
           </w:rPr>
-          <w:t>5</w:t>
+          <w:t>7</w:t>
         </w:r>
         <w:r>
           <w:rPr>
@@ -1610,24 +1620,245 @@
     </w:p>
     <w:p>
       <w:pPr>
+        <w:pStyle w:val="TDC2"/>
+        <w:rPr>
+          <w:rFonts w:asciiTheme="minorHAnsi" w:eastAsiaTheme="minorEastAsia" w:hAnsiTheme="minorHAnsi" w:cstheme="minorBidi"/>
+          <w:i w:val="0"/>
+          <w:iCs w:val="0"/>
+          <w:noProof/>
+          <w:kern w:val="2"/>
+          <w:sz w:val="24"/>
+          <w:szCs w:val="24"/>
+          <w:lang w:val="es-AR" w:eastAsia="es-AR"/>
+          <w14:ligatures w14:val="standardContextual"/>
+        </w:rPr>
+      </w:pPr>
+      <w:hyperlink w:anchor="_Toc176975301" w:history="1">
+        <w:r>
+          <w:rPr>
+            <w:rStyle w:val="Hipervnculo"/>
+            <w:noProof/>
+          </w:rPr>
+          <w:t>Objetivos Alcanzados</w:t>
+        </w:r>
+        <w:r>
+          <w:rPr>
+            <w:noProof/>
+            <w:webHidden/>
+          </w:rPr>
+          <w:tab/>
+        </w:r>
+        <w:r>
+          <w:rPr>
+            <w:noProof/>
+            <w:webHidden/>
+          </w:rPr>
+          <w:fldChar w:fldCharType="begin"/>
+        </w:r>
+        <w:r>
+          <w:rPr>
+            <w:noProof/>
+            <w:webHidden/>
+          </w:rPr>
+          <w:instrText xml:space="preserve"> PAGEREF _Toc176975301 \h </w:instrText>
+        </w:r>
+        <w:r>
+          <w:rPr>
+            <w:noProof/>
+            <w:webHidden/>
+          </w:rPr>
+        </w:r>
+        <w:r>
+          <w:rPr>
+            <w:noProof/>
+            <w:webHidden/>
+          </w:rPr>
+          <w:fldChar w:fldCharType="separate"/>
+        </w:r>
+        <w:r>
+          <w:rPr>
+            <w:noProof/>
+            <w:webHidden/>
+          </w:rPr>
+          <w:t>7</w:t>
+        </w:r>
+        <w:r>
+          <w:rPr>
+            <w:noProof/>
+            <w:webHidden/>
+          </w:rPr>
+          <w:fldChar w:fldCharType="end"/>
+        </w:r>
+      </w:hyperlink>
+    </w:p>
+    <w:p>
+      <w:pPr>
+        <w:pStyle w:val="TDC2"/>
+        <w:rPr>
+          <w:rFonts w:asciiTheme="minorHAnsi" w:eastAsiaTheme="minorEastAsia" w:hAnsiTheme="minorHAnsi" w:cstheme="minorBidi"/>
+          <w:i w:val="0"/>
+          <w:iCs w:val="0"/>
+          <w:noProof/>
+          <w:kern w:val="2"/>
+          <w:sz w:val="24"/>
+          <w:szCs w:val="24"/>
+          <w:lang w:val="es-AR" w:eastAsia="es-AR"/>
+          <w14:ligatures w14:val="standardContextual"/>
+        </w:rPr>
+      </w:pPr>
+      <w:hyperlink w:anchor="_Toc176975302" w:history="1">
+        <w:r>
+          <w:rPr>
+            <w:rStyle w:val="Hipervnculo"/>
+            <w:noProof/>
+          </w:rPr>
+          <w:t>Objetivos No Alcanzados</w:t>
+        </w:r>
+        <w:r>
+          <w:rPr>
+            <w:noProof/>
+            <w:webHidden/>
+          </w:rPr>
+          <w:tab/>
+        </w:r>
+        <w:r>
+          <w:rPr>
+            <w:noProof/>
+            <w:webHidden/>
+          </w:rPr>
+          <w:fldChar w:fldCharType="begin"/>
+        </w:r>
+        <w:r>
+          <w:rPr>
+            <w:noProof/>
+            <w:webHidden/>
+          </w:rPr>
+          <w:instrText xml:space="preserve"> PAGEREF _Toc176975302 \h </w:instrText>
+        </w:r>
+        <w:r>
+          <w:rPr>
+            <w:noProof/>
+            <w:webHidden/>
+          </w:rPr>
+        </w:r>
+        <w:r>
+          <w:rPr>
+            <w:noProof/>
+            <w:webHidden/>
+          </w:rPr>
+          <w:fldChar w:fldCharType="separate"/>
+        </w:r>
+        <w:r>
+          <w:rPr>
+            <w:noProof/>
+            <w:webHidden/>
+          </w:rPr>
+          <w:t>7</w:t>
+        </w:r>
+        <w:r>
+          <w:rPr>
+            <w:noProof/>
+            <w:webHidden/>
+          </w:rPr>
+          <w:fldChar w:fldCharType="end"/>
+        </w:r>
+      </w:hyperlink>
+    </w:p>
+    <w:p>
+      <w:pPr>
+        <w:pStyle w:val="TDC2"/>
+        <w:rPr>
+          <w:rFonts w:asciiTheme="minorHAnsi" w:eastAsiaTheme="minorEastAsia" w:hAnsiTheme="minorHAnsi" w:cstheme="minorBidi"/>
+          <w:i w:val="0"/>
+          <w:iCs w:val="0"/>
+          <w:noProof/>
+          <w:kern w:val="2"/>
+          <w:sz w:val="24"/>
+          <w:szCs w:val="24"/>
+          <w:lang w:val="es-AR" w:eastAsia="es-AR"/>
+          <w14:ligatures w14:val="standardContextual"/>
+        </w:rPr>
+      </w:pPr>
+      <w:hyperlink w:anchor="_Toc176975303" w:history="1">
+        <w:r>
+          <w:rPr>
+            <w:rStyle w:val="Hipervnculo"/>
+            <w:noProof/>
+          </w:rPr>
+          <w:t>Elementos incluidos en la Línea Base</w:t>
+        </w:r>
+        <w:r>
+          <w:rPr>
+            <w:noProof/>
+            <w:webHidden/>
+          </w:rPr>
+          <w:tab/>
+        </w:r>
+        <w:r>
+          <w:rPr>
+            <w:noProof/>
+            <w:webHidden/>
+          </w:rPr>
+          <w:fldChar w:fldCharType="begin"/>
+        </w:r>
+        <w:r>
+          <w:rPr>
+            <w:noProof/>
+            <w:webHidden/>
+          </w:rPr>
+          <w:instrText xml:space="preserve"> PAGEREF _Toc176975303 \h </w:instrText>
+        </w:r>
+        <w:r>
+          <w:rPr>
+            <w:noProof/>
+            <w:webHidden/>
+          </w:rPr>
+        </w:r>
+        <w:r>
+          <w:rPr>
+            <w:noProof/>
+            <w:webHidden/>
+          </w:rPr>
+          <w:fldChar w:fldCharType="separate"/>
+        </w:r>
+        <w:r>
+          <w:rPr>
+            <w:noProof/>
+            <w:webHidden/>
+          </w:rPr>
+          <w:t>7</w:t>
+        </w:r>
+        <w:r>
+          <w:rPr>
+            <w:noProof/>
+            <w:webHidden/>
+          </w:rPr>
+          <w:fldChar w:fldCharType="end"/>
+        </w:r>
+      </w:hyperlink>
+    </w:p>
+    <w:p>
+      <w:pPr>
         <w:pStyle w:val="TDC1"/>
         <w:rPr>
-          <w:rFonts w:eastAsia="Times New Roman"/>
+          <w:rFonts w:asciiTheme="minorHAnsi" w:eastAsiaTheme="minorEastAsia" w:hAnsiTheme="minorHAnsi" w:cstheme="minorBidi"/>
           <w:b w:val="0"/>
           <w:bCs w:val="0"/>
           <w:noProof/>
-          <w:sz w:val="22"/>
-          <w:szCs w:val="22"/>
-          <w:lang w:eastAsia="es-ES"/>
+          <w:kern w:val="2"/>
+          <w:sz w:val="24"/>
+          <w:szCs w:val="24"/>
+          <w:lang w:val="es-AR" w:eastAsia="es-AR"/>
+          <w14:ligatures w14:val="standardContextual"/>
         </w:rPr>
       </w:pPr>
-      <w:hyperlink w:anchor="_Toc257627937" w:history="1">
+      <w:hyperlink w:anchor="_Toc176975304" w:history="1">
         <w:r>
           <w:rPr>
             <w:rStyle w:val="Hipervnculo"/>
             <w:noProof/>
           </w:rPr>
-          <w:t>Evaluación [Fecha]</w:t>
+          <w:t>Conclusión</w:t>
         </w:r>
         <w:r>
           <w:rPr>
@@ -1648,7 +1879,7 @@
             <w:noProof/>
             <w:webHidden/>
           </w:rPr>
-          <w:instrText xml:space="preserve"> PAGEREF _Toc257627937 \h </w:instrText>
+          <w:instrText xml:space="preserve"> PAGEREF _Toc176975304 \h </w:instrText>
         </w:r>
         <w:r>
           <w:rPr>
@@ -1668,7 +1899,7 @@
             <w:noProof/>
             <w:webHidden/>
           </w:rPr>
-          <w:t>5</w:t>
+          <w:t>7</w:t>
         </w:r>
         <w:r>
           <w:rPr>
@@ -1683,22 +1914,24 @@
       <w:pPr>
         <w:pStyle w:val="TDC2"/>
         <w:rPr>
-          <w:rFonts w:eastAsia="Times New Roman"/>
+          <w:rFonts w:asciiTheme="minorHAnsi" w:eastAsiaTheme="minorEastAsia" w:hAnsiTheme="minorHAnsi" w:cstheme="minorBidi"/>
           <w:i w:val="0"/>
           <w:iCs w:val="0"/>
           <w:noProof/>
-          <w:sz w:val="22"/>
-          <w:szCs w:val="22"/>
-          <w:lang w:eastAsia="es-ES"/>
+          <w:kern w:val="2"/>
+          <w:sz w:val="24"/>
+          <w:szCs w:val="24"/>
+          <w:lang w:val="es-AR" w:eastAsia="es-AR"/>
+          <w14:ligatures w14:val="standardContextual"/>
         </w:rPr>
       </w:pPr>
-      <w:hyperlink w:anchor="_Toc257627938" w:history="1">
+      <w:hyperlink w:anchor="_Toc176975305" w:history="1">
         <w:r>
           <w:rPr>
             <w:rStyle w:val="Hipervnculo"/>
             <w:noProof/>
           </w:rPr>
-          <w:t>Objetivos Alcanzados</w:t>
+          <w:t>Estado del repositorio</w:t>
         </w:r>
         <w:r>
           <w:rPr>
@@ -1719,7 +1952,7 @@
             <w:noProof/>
             <w:webHidden/>
           </w:rPr>
-          <w:instrText xml:space="preserve"> PAGEREF _Toc257627938 \h </w:instrText>
+          <w:instrText xml:space="preserve"> PAGEREF _Toc176975305 \h </w:instrText>
         </w:r>
         <w:r>
           <w:rPr>
@@ -1739,7 +1972,7 @@
             <w:noProof/>
             <w:webHidden/>
           </w:rPr>
-          <w:t>6</w:t>
+          <w:t>7</w:t>
         </w:r>
         <w:r>
           <w:rPr>
@@ -1751,304 +1984,11 @@
       </w:hyperlink>
     </w:p>
     <w:p>
-      <w:pPr>
-        <w:pStyle w:val="TDC2"/>
-        <w:rPr>
-          <w:rFonts w:eastAsia="Times New Roman"/>
-          <w:i w:val="0"/>
-          <w:iCs w:val="0"/>
-          <w:noProof/>
-          <w:sz w:val="22"/>
-          <w:szCs w:val="22"/>
-          <w:lang w:eastAsia="es-ES"/>
-        </w:rPr>
-      </w:pPr>
-      <w:hyperlink w:anchor="_Toc257627939" w:history="1">
-        <w:r>
-          <w:rPr>
-            <w:rStyle w:val="Hipervnculo"/>
-            <w:noProof/>
-          </w:rPr>
-          <w:t>Objetivos No Alcanzados</w:t>
-        </w:r>
-        <w:r>
-          <w:rPr>
-            <w:noProof/>
-            <w:webHidden/>
-          </w:rPr>
-          <w:tab/>
-        </w:r>
-        <w:r>
-          <w:rPr>
-            <w:noProof/>
-            <w:webHidden/>
-          </w:rPr>
-          <w:fldChar w:fldCharType="begin"/>
-        </w:r>
-        <w:r>
-          <w:rPr>
-            <w:noProof/>
-            <w:webHidden/>
-          </w:rPr>
-          <w:instrText xml:space="preserve"> PAGEREF _Toc257627939 \h </w:instrText>
-        </w:r>
-        <w:r>
-          <w:rPr>
-            <w:noProof/>
-            <w:webHidden/>
-          </w:rPr>
-        </w:r>
-        <w:r>
-          <w:rPr>
-            <w:noProof/>
-            <w:webHidden/>
-          </w:rPr>
-          <w:fldChar w:fldCharType="separate"/>
-        </w:r>
-        <w:r>
-          <w:rPr>
-            <w:noProof/>
-            <w:webHidden/>
-          </w:rPr>
-          <w:t>6</w:t>
-        </w:r>
-        <w:r>
-          <w:rPr>
-            <w:noProof/>
-            <w:webHidden/>
-          </w:rPr>
-          <w:fldChar w:fldCharType="end"/>
-        </w:r>
-      </w:hyperlink>
+      <w:r>
+        <w:fldChar w:fldCharType="end"/>
+      </w:r>
     </w:p>
-    <w:p>
-      <w:pPr>
-        <w:pStyle w:val="TDC2"/>
-        <w:rPr>
-          <w:rFonts w:eastAsia="Times New Roman"/>
-          <w:i w:val="0"/>
-          <w:iCs w:val="0"/>
-          <w:noProof/>
-          <w:sz w:val="22"/>
-          <w:szCs w:val="22"/>
-          <w:lang w:eastAsia="es-ES"/>
-        </w:rPr>
-      </w:pPr>
-      <w:hyperlink w:anchor="_Toc257627940" w:history="1">
-        <w:r>
-          <w:rPr>
-            <w:rStyle w:val="Hipervnculo"/>
-            <w:noProof/>
-          </w:rPr>
-          <w:t>Elementos incluidos en la Línea Base</w:t>
-        </w:r>
-        <w:r>
-          <w:rPr>
-            <w:noProof/>
-            <w:webHidden/>
-          </w:rPr>
-          <w:tab/>
-        </w:r>
-        <w:r>
-          <w:rPr>
-            <w:noProof/>
-            <w:webHidden/>
-          </w:rPr>
-          <w:fldChar w:fldCharType="begin"/>
-        </w:r>
-        <w:r>
-          <w:rPr>
-            <w:noProof/>
-            <w:webHidden/>
-          </w:rPr>
-          <w:instrText xml:space="preserve"> PAGEREF _Toc257627940 \h </w:instrText>
-        </w:r>
-        <w:r>
-          <w:rPr>
-            <w:noProof/>
-            <w:webHidden/>
-          </w:rPr>
-        </w:r>
-        <w:r>
-          <w:rPr>
-            <w:noProof/>
-            <w:webHidden/>
-          </w:rPr>
-          <w:fldChar w:fldCharType="separate"/>
-        </w:r>
-        <w:r>
-          <w:rPr>
-            <w:noProof/>
-            <w:webHidden/>
-          </w:rPr>
-          <w:t>6</w:t>
-        </w:r>
-        <w:r>
-          <w:rPr>
-            <w:noProof/>
-            <w:webHidden/>
-          </w:rPr>
-          <w:fldChar w:fldCharType="end"/>
-        </w:r>
-      </w:hyperlink>
-    </w:p>
-    <w:p>
-      <w:pPr>
-        <w:pStyle w:val="TDC1"/>
-        <w:rPr>
-          <w:rFonts w:eastAsia="Times New Roman"/>
-          <w:b w:val="0"/>
-          <w:bCs w:val="0"/>
-          <w:noProof/>
-          <w:sz w:val="22"/>
-          <w:szCs w:val="22"/>
-          <w:lang w:eastAsia="es-ES"/>
-        </w:rPr>
-      </w:pPr>
-      <w:hyperlink w:anchor="_Toc257627941" w:history="1">
-        <w:r>
-          <w:rPr>
-            <w:rStyle w:val="Hipervnculo"/>
-            <w:noProof/>
-          </w:rPr>
-          <w:t>Conclusión</w:t>
-        </w:r>
-        <w:r>
-          <w:rPr>
-            <w:noProof/>
-            <w:webHidden/>
-          </w:rPr>
-          <w:tab/>
-        </w:r>
-        <w:r>
-          <w:rPr>
-            <w:noProof/>
-            <w:webHidden/>
-          </w:rPr>
-          <w:fldChar w:fldCharType="begin"/>
-        </w:r>
-        <w:r>
-          <w:rPr>
-            <w:noProof/>
-            <w:webHidden/>
-          </w:rPr>
-          <w:instrText xml:space="preserve"> PAGEREF _Toc257627941 \h </w:instrText>
-        </w:r>
-        <w:r>
-          <w:rPr>
-            <w:noProof/>
-            <w:webHidden/>
-          </w:rPr>
-        </w:r>
-        <w:r>
-          <w:rPr>
-            <w:noProof/>
-            <w:webHidden/>
-          </w:rPr>
-          <w:fldChar w:fldCharType="separate"/>
-        </w:r>
-        <w:r>
-          <w:rPr>
-            <w:noProof/>
-            <w:webHidden/>
-          </w:rPr>
-          <w:t>6</w:t>
-        </w:r>
-        <w:r>
-          <w:rPr>
-            <w:noProof/>
-            <w:webHidden/>
-          </w:rPr>
-          <w:fldChar w:fldCharType="end"/>
-        </w:r>
-      </w:hyperlink>
-    </w:p>
-    <w:p>
-      <w:pPr>
-        <w:pStyle w:val="TDC2"/>
-        <w:rPr>
-          <w:rFonts w:eastAsia="Times New Roman"/>
-          <w:i w:val="0"/>
-          <w:iCs w:val="0"/>
-          <w:noProof/>
-          <w:sz w:val="22"/>
-          <w:szCs w:val="22"/>
-          <w:lang w:eastAsia="es-ES"/>
-        </w:rPr>
-      </w:pPr>
-      <w:hyperlink w:anchor="_Toc257627942" w:history="1">
-        <w:r>
-          <w:rPr>
-            <w:rStyle w:val="Hipervnculo"/>
-            <w:noProof/>
-          </w:rPr>
-          <w:t>Estado del repositorio</w:t>
-        </w:r>
-        <w:r>
-          <w:rPr>
-            <w:noProof/>
-            <w:webHidden/>
-          </w:rPr>
-          <w:tab/>
-        </w:r>
-        <w:r>
-          <w:rPr>
-            <w:noProof/>
-            <w:webHidden/>
-          </w:rPr>
-          <w:fldChar w:fldCharType="begin"/>
-        </w:r>
-        <w:r>
-          <w:rPr>
-            <w:noProof/>
-            <w:webHidden/>
-          </w:rPr>
-          <w:instrText xml:space="preserve"> PAGEREF _Toc257627942 \h </w:instrText>
-        </w:r>
-        <w:r>
-          <w:rPr>
-            <w:noProof/>
-            <w:webHidden/>
-          </w:rPr>
-        </w:r>
-        <w:r>
-          <w:rPr>
-            <w:noProof/>
-            <w:webHidden/>
-          </w:rPr>
-          <w:fldChar w:fldCharType="separate"/>
-        </w:r>
-        <w:r>
-          <w:rPr>
-            <w:noProof/>
-            <w:webHidden/>
-          </w:rPr>
-          <w:t>6</w:t>
-        </w:r>
-        <w:r>
-          <w:rPr>
-            <w:noProof/>
-            <w:webHidden/>
-          </w:rPr>
-          <w:fldChar w:fldCharType="end"/>
-        </w:r>
-      </w:hyperlink>
-    </w:p>
-    <w:p>
-      <w:pPr>
-        <w:tabs>
-          <w:tab w:val="left" w:pos="5954"/>
-        </w:tabs>
-      </w:pPr>
-      <w:r>
-        <w:fldChar w:fldCharType="end"/>
-      </w:r>
-    </w:p>
-    <w:p>
-      <w:pPr>
-        <w:ind w:left="0" w:firstLine="0"/>
-      </w:pPr>
-    </w:p>
+    <w:p/>
     <w:p>
       <w:r>
         <w:br w:type="page"/>
@@ -2062,6 +2002,7 @@
         <w:rPr>
           <w:lang w:val="es-AR"/>
         </w:rPr>
+        <w:lastRenderedPageBreak/>
         <w:t>Plan de Iteración</w:t>
       </w:r>
     </w:p>
@@ -2069,36 +2010,33 @@
       <w:pPr>
         <w:pStyle w:val="PSI-Ttulo1"/>
       </w:pPr>
-      <w:bookmarkStart w:id="0" w:name="_Toc257627928"/>
+      <w:bookmarkStart w:id="0" w:name="_Toc176975292"/>
       <w:r>
         <w:t>Introducción</w:t>
       </w:r>
       <w:bookmarkEnd w:id="0"/>
     </w:p>
     <w:p>
-      <w:pPr>
-        <w:pStyle w:val="PSI-Comentario"/>
-      </w:pPr>
-      <w:r>
-        <w:rPr>
-          <w:lang w:val="es-ES"/>
-        </w:rPr>
-        <w:t>[</w:t>
-      </w:r>
-      <w:r>
-        <w:t>Para cada plan de iteración es necesario detallar la programación estimada para la iteración, los recursos a emplear, los casos de uso y escenarios que van ser tomados en cuenta</w:t>
-      </w:r>
-      <w:r>
-        <w:t>,</w:t>
-      </w:r>
-      <w:r>
-        <w:t xml:space="preserve"> y finamente se deben establecer los criterios de evaluación que se van a tener para la iteración. Es recomendable para las iteraciones emplear herramientas para la planeación de proyectos con el fin de hacer </w:t>
+      <w:r>
+        <w:t xml:space="preserve">Para </w:t>
+      </w:r>
+      <w:r>
+        <w:t xml:space="preserve">este </w:t>
+      </w:r>
+      <w:r>
+        <w:t xml:space="preserve">plan de iteración es necesario detallar la programación estimada para la iteración, los recursos a emplear y finamente se deben establecer los criterios de evaluación que se van a tener para la iteración. Es recomendable para las iteraciones emplear herramientas para la planeación de proyectos con el fin de hacer </w:t>
       </w:r>
       <w:r>
         <w:t>más</w:t>
       </w:r>
       <w:r>
-        <w:t xml:space="preserve"> fácil y organizada esta tarea, de ser empleada cualquier herramienta sus resultados debe ser reflejados en el </w:t>
+        <w:t xml:space="preserve"> fácil y organizada esta tarea, de ser empleada cualquier herramienta </w:t>
+      </w:r>
+      <w:r>
+        <w:t>sus resultados deben</w:t>
+      </w:r>
+      <w:r>
+        <w:t xml:space="preserve"> ser reflejados en el </w:t>
       </w:r>
       <w:r>
         <w:t xml:space="preserve">este </w:t>
@@ -2109,71 +2047,9 @@
     </w:p>
     <w:p>
       <w:pPr>
-        <w:pStyle w:val="PSI-Comentario"/>
-      </w:pPr>
-      <w:r>
-        <w:t xml:space="preserve">Para poder definir una iteración es necesario tomar en cuenta: </w:t>
-      </w:r>
-    </w:p>
-    <w:p>
-      <w:pPr>
-        <w:pStyle w:val="PSI-ComentarioNumeracin"/>
-      </w:pPr>
-      <w:r>
-        <w:t xml:space="preserve">La planificación del proyecto. </w:t>
-      </w:r>
-    </w:p>
-    <w:p>
-      <w:pPr>
-        <w:pStyle w:val="PSI-ComentarioNumeracin"/>
-      </w:pPr>
-      <w:r>
-        <w:t>El estado actual en el que se encuentra el proyecto (proyecto dentro de los tiempos estipulados, proyecto retrasado con respecto al tiempo estipulado, un gran número de problemas encontrados, etc.</w:t>
-      </w:r>
-      <w:r>
-        <w:t>)</w:t>
-      </w:r>
-      <w:r>
-        <w:t xml:space="preserve"> </w:t>
-      </w:r>
-    </w:p>
-    <w:p>
-      <w:pPr>
-        <w:pStyle w:val="PSI-ComentarioNumeracin"/>
-      </w:pPr>
-      <w:r>
-        <w:t xml:space="preserve">Los elementos a ser implementados. La lista de casos de uso y de escenarios que deben ser cumplidos al final de la iteración. </w:t>
-      </w:r>
-    </w:p>
-    <w:p>
-      <w:pPr>
-        <w:pStyle w:val="PSI-ComentarioNumeracin"/>
-      </w:pPr>
-      <w:r>
-        <w:t>La lista de los cambios que deben ser incorporados (corrección de errores, cambios de requerimientos).</w:t>
-      </w:r>
-    </w:p>
-    <w:p>
-      <w:pPr>
-        <w:pStyle w:val="PSI-ComentarioNumeracin"/>
-      </w:pPr>
-      <w:r>
-        <w:t>Los riegos que se pueden correr en la iteración.</w:t>
-      </w:r>
-      <w:r>
-        <w:t>]</w:t>
-      </w:r>
-    </w:p>
-    <w:p>
-      <w:pPr>
-        <w:pStyle w:val="PSI-Normal"/>
-      </w:pPr>
-    </w:p>
-    <w:p>
-      <w:pPr>
         <w:pStyle w:val="PSI-Ttulo2"/>
       </w:pPr>
-      <w:bookmarkStart w:id="1" w:name="_Toc257627929"/>
+      <w:bookmarkStart w:id="1" w:name="_Toc176975293"/>
       <w:r>
         <w:t>Propósito</w:t>
       </w:r>
@@ -2182,7 +2058,6 @@
     <w:p>
       <w:pPr>
         <w:pStyle w:val="PSI-Normal"/>
-        <w:ind w:left="0" w:firstLine="0"/>
       </w:pPr>
       <w:r>
         <w:t>Este documento tiene como objetivo detallar las actividades que serán llevadas a cabo durante la</w:t>
@@ -2193,17 +2068,9 @@
     </w:p>
     <w:p>
       <w:pPr>
-        <w:pStyle w:val="PSI-Normal"/>
-        <w:rPr>
-          <w:u w:val="single"/>
-        </w:rPr>
-      </w:pPr>
-    </w:p>
-    <w:p>
-      <w:pPr>
         <w:pStyle w:val="PSI-Ttulo2"/>
       </w:pPr>
-      <w:bookmarkStart w:id="2" w:name="_Toc257627930"/>
+      <w:bookmarkStart w:id="2" w:name="_Toc176975294"/>
       <w:r>
         <w:t>Referencias</w:t>
       </w:r>
@@ -2211,71 +2078,24 @@
     </w:p>
     <w:p>
       <w:pPr>
-        <w:pStyle w:val="PSI-Comentario"/>
-      </w:pPr>
-      <w:r>
-        <w:t>[Indicar otros documentos relacionados con el presente plan.]</w:t>
+        <w:pStyle w:val="Prrafodelista"/>
+        <w:numPr>
+          <w:ilvl w:val="0"/>
+          <w:numId w:val="14"/>
+        </w:numPr>
+      </w:pPr>
+      <w:r>
+        <w:t>Plan de Proyecto</w:t>
+      </w:r>
+      <w:r>
+        <w:t>.</w:t>
       </w:r>
     </w:p>
     <w:p>
       <w:pPr>
-        <w:pStyle w:val="PSI-Normal"/>
-        <w:numPr>
-          <w:ilvl w:val="0"/>
-          <w:numId w:val="13"/>
-        </w:numPr>
-      </w:pPr>
-      <w:r>
-        <w:t>Plan de Desarrollo</w:t>
-      </w:r>
-    </w:p>
-    <w:p>
-      <w:pPr>
-        <w:pStyle w:val="PSI-Normal"/>
-        <w:numPr>
-          <w:ilvl w:val="0"/>
-          <w:numId w:val="13"/>
-        </w:numPr>
-      </w:pPr>
-      <w:r>
-        <w:t>Plan de Gestión de Configuraciones</w:t>
-      </w:r>
-    </w:p>
-    <w:p>
-      <w:pPr>
-        <w:pStyle w:val="PSI-Normal"/>
-        <w:numPr>
-          <w:ilvl w:val="0"/>
-          <w:numId w:val="13"/>
-        </w:numPr>
-      </w:pPr>
-      <w:r>
-        <w:t>Plan de Gestión de Riesgos</w:t>
-      </w:r>
-    </w:p>
-    <w:p>
-      <w:pPr>
-        <w:pStyle w:val="PSI-Normal"/>
-        <w:numPr>
-          <w:ilvl w:val="0"/>
-          <w:numId w:val="13"/>
-        </w:numPr>
-      </w:pPr>
-      <w:r>
-        <w:t>Plan de Estimación</w:t>
-      </w:r>
-    </w:p>
-    <w:p>
-      <w:pPr>
-        <w:pStyle w:val="PSI-Normal"/>
-        <w:ind w:left="0" w:firstLine="0"/>
-      </w:pPr>
-    </w:p>
-    <w:p>
-      <w:pPr>
         <w:pStyle w:val="PSI-Ttulo1"/>
       </w:pPr>
-      <w:bookmarkStart w:id="3" w:name="_Toc257627931"/>
+      <w:bookmarkStart w:id="3" w:name="_Toc176975295"/>
       <w:r>
         <w:t>Objetivos</w:t>
       </w:r>
@@ -2285,53 +2105,186 @@
       <w:pPr>
         <w:pStyle w:val="PSI-Ttulo2"/>
       </w:pPr>
-      <w:bookmarkStart w:id="4" w:name="_Toc257627932"/>
+      <w:bookmarkStart w:id="4" w:name="_Toc176975296"/>
       <w:r>
         <w:t>Criterios de Evaluación</w:t>
       </w:r>
       <w:bookmarkEnd w:id="4"/>
     </w:p>
     <w:p>
-      <w:pPr>
-        <w:pStyle w:val="PSI-Comentario"/>
-      </w:pPr>
-      <w:r>
-        <w:t>[Listar en esta sección los objetivos que se pretenden alcanzar al finalizar esta iteración. Estos criterios servirán de guía para la evaluación del trabajo realizado en este período, permitiendo establecer de una forma más sencilla las tareas que pueden darse por concluidas y las que deben replanificarse.]</w:t>
+      <w:r>
+        <w:t xml:space="preserve">Los objetivos que se pretenden alcanzar al finalizar esta iteración son: </w:t>
       </w:r>
     </w:p>
     <w:p>
       <w:pPr>
-        <w:pStyle w:val="PSI-Comentario"/>
-      </w:pPr>
+        <w:pStyle w:val="Prrafodelista"/>
+        <w:numPr>
+          <w:ilvl w:val="0"/>
+          <w:numId w:val="15"/>
+        </w:numPr>
+      </w:pPr>
+      <w:r>
+        <w:t>Cumplir con los plazos establecidos en la planificación.</w:t>
+      </w:r>
     </w:p>
     <w:p>
       <w:pPr>
+        <w:pStyle w:val="Prrafodelista"/>
+        <w:numPr>
+          <w:ilvl w:val="0"/>
+          <w:numId w:val="15"/>
+        </w:numPr>
+      </w:pPr>
+      <w:r>
+        <w:t>Actualizar la documentación necesaria.</w:t>
+      </w:r>
+    </w:p>
+    <w:p>
+      <w:pPr>
+        <w:pStyle w:val="Prrafodelista"/>
+        <w:numPr>
+          <w:ilvl w:val="0"/>
+          <w:numId w:val="15"/>
+        </w:numPr>
+      </w:pPr>
+      <w:r>
+        <w:t>Mitigar los posibles riesgos que ocurran en la iteración.</w:t>
+      </w:r>
+    </w:p>
+    <w:p>
+      <w:pPr>
         <w:pStyle w:val="PSI-Ttulo2"/>
       </w:pPr>
-      <w:bookmarkStart w:id="5" w:name="_Toc257627933"/>
+      <w:bookmarkStart w:id="5" w:name="_Toc176975297"/>
       <w:r>
         <w:t>Elementos de la Línea Base</w:t>
       </w:r>
       <w:bookmarkEnd w:id="5"/>
     </w:p>
     <w:p>
-      <w:pPr>
-        <w:pStyle w:val="PSI-Comentario"/>
-      </w:pPr>
-      <w:r>
-        <w:t>[Enumerar los elementos de la línea base que deben completarse en esta iteración.]</w:t>
+      <w:r>
+        <w:t>En esta iteración debemos completar los siguientes elementos de la línea base:</w:t>
       </w:r>
     </w:p>
     <w:p>
       <w:pPr>
-        <w:ind w:left="0" w:firstLine="0"/>
-      </w:pPr>
+        <w:pStyle w:val="Prrafodelista"/>
+        <w:numPr>
+          <w:ilvl w:val="0"/>
+          <w:numId w:val="14"/>
+        </w:numPr>
+      </w:pPr>
+      <w:r>
+        <w:t>Plan de Proyecto</w:t>
+      </w:r>
+      <w:r>
+        <w:t>.</w:t>
+      </w:r>
     </w:p>
     <w:p>
       <w:pPr>
+        <w:pStyle w:val="Prrafodelista"/>
+        <w:numPr>
+          <w:ilvl w:val="0"/>
+          <w:numId w:val="14"/>
+        </w:numPr>
+      </w:pPr>
+      <w:r>
+        <w:t>Plan de Estimación</w:t>
+      </w:r>
+      <w:r>
+        <w:t>.</w:t>
+      </w:r>
+    </w:p>
+    <w:p>
+      <w:pPr>
+        <w:pStyle w:val="Prrafodelista"/>
+        <w:numPr>
+          <w:ilvl w:val="0"/>
+          <w:numId w:val="14"/>
+        </w:numPr>
+      </w:pPr>
+      <w:proofErr w:type="gramStart"/>
+      <w:r>
+        <w:t>Herramientas y Tecnologías</w:t>
+      </w:r>
+      <w:r>
+        <w:t xml:space="preserve"> a utilizar</w:t>
+      </w:r>
+      <w:proofErr w:type="gramEnd"/>
+      <w:r>
+        <w:t>.</w:t>
+      </w:r>
+    </w:p>
+    <w:p>
+      <w:pPr>
+        <w:pStyle w:val="Prrafodelista"/>
+        <w:numPr>
+          <w:ilvl w:val="0"/>
+          <w:numId w:val="14"/>
+        </w:numPr>
+      </w:pPr>
+      <w:r>
+        <w:t>Especificación de Requerimientos</w:t>
+      </w:r>
+      <w:r>
+        <w:t>.</w:t>
+      </w:r>
+      <w:r>
+        <w:t xml:space="preserve"> </w:t>
+      </w:r>
+    </w:p>
+    <w:p>
+      <w:pPr>
+        <w:pStyle w:val="Prrafodelista"/>
+        <w:numPr>
+          <w:ilvl w:val="0"/>
+          <w:numId w:val="14"/>
+        </w:numPr>
+      </w:pPr>
+      <w:r>
+        <w:t>Plan de Riesgo</w:t>
+      </w:r>
+      <w:r>
+        <w:t>.</w:t>
+      </w:r>
+      <w:r>
+        <w:t xml:space="preserve"> </w:t>
+      </w:r>
+    </w:p>
+    <w:p>
+      <w:pPr>
+        <w:pStyle w:val="Prrafodelista"/>
+        <w:numPr>
+          <w:ilvl w:val="0"/>
+          <w:numId w:val="14"/>
+        </w:numPr>
+      </w:pPr>
+      <w:r>
+        <w:t>Plan de Calidad</w:t>
+      </w:r>
+      <w:r>
+        <w:t>.</w:t>
+      </w:r>
+    </w:p>
+    <w:p>
+      <w:pPr>
+        <w:pStyle w:val="Prrafodelista"/>
+        <w:numPr>
+          <w:ilvl w:val="0"/>
+          <w:numId w:val="14"/>
+        </w:numPr>
+      </w:pPr>
+      <w:r>
+        <w:t>Plan de iteración fase Elaboración iteración 2.</w:t>
+      </w:r>
+    </w:p>
+    <w:p>
+      <w:pPr>
         <w:pStyle w:val="PSI-Ttulo1"/>
       </w:pPr>
-      <w:bookmarkStart w:id="6" w:name="_Toc257627934"/>
+      <w:bookmarkStart w:id="6" w:name="_Toc176975298"/>
       <w:r>
         <w:t>Planificación</w:t>
       </w:r>
@@ -2339,20 +2292,12 @@
     </w:p>
     <w:p>
       <w:pPr>
-        <w:pStyle w:val="PSI-Comentario"/>
-      </w:pPr>
-      <w:r>
-        <w:t xml:space="preserve"> [Mostrar todos los esquemas (Lista o Diagrama de Flujo) que muestren los aspectos para la iteración: tales como: los puntos de control, el inicio de la fase de pruebas, versiones de demostración, etc.]</w:t>
-      </w:r>
-    </w:p>
-    <w:p>
-      <w:pPr>
         <w:pStyle w:val="PSI-Ttulo1"/>
       </w:pPr>
     </w:p>
     <w:tbl>
       <w:tblPr>
-        <w:tblW w:w="0" w:type="auto"/>
+        <w:tblW w:w="9067" w:type="dxa"/>
         <w:jc w:val="center"/>
         <w:tblBorders>
           <w:top w:val="single" w:sz="4" w:space="0" w:color="auto"/>
@@ -2367,8 +2312,8 @@
       </w:tblPr>
       <w:tblGrid>
         <w:gridCol w:w="5671"/>
-        <w:gridCol w:w="1134"/>
-        <w:gridCol w:w="1133"/>
+        <w:gridCol w:w="1412"/>
+        <w:gridCol w:w="1984"/>
       </w:tblGrid>
       <w:tr>
         <w:trPr>
@@ -2383,83 +2328,38 @@
           <w:p>
             <w:pPr>
               <w:pStyle w:val="PSI-Normal"/>
-              <w:widowControl w:val="0"/>
-              <w:suppressAutoHyphens/>
-              <w:spacing w:before="0" w:line="240" w:lineRule="atLeast"/>
-              <w:ind w:left="0" w:firstLine="0"/>
-              <w:jc w:val="center"/>
-              <w:rPr>
-                <w:rFonts w:ascii="Times New Roman" w:eastAsia="Times New Roman" w:hAnsi="Times New Roman"/>
-                <w:sz w:val="24"/>
-                <w:szCs w:val="24"/>
-              </w:rPr>
             </w:pPr>
             <w:r>
-              <w:rPr>
-                <w:rFonts w:ascii="Times New Roman" w:eastAsia="Times New Roman" w:hAnsi="Times New Roman"/>
-                <w:sz w:val="24"/>
-                <w:szCs w:val="24"/>
-              </w:rPr>
               <w:t>Nombre de la Tarea</w:t>
             </w:r>
           </w:p>
         </w:tc>
         <w:tc>
           <w:tcPr>
-            <w:tcW w:w="1134" w:type="dxa"/>
+            <w:tcW w:w="1412" w:type="dxa"/>
             <w:shd w:val="clear" w:color="auto" w:fill="E6E6E6"/>
             <w:vAlign w:val="center"/>
           </w:tcPr>
           <w:p>
             <w:pPr>
               <w:pStyle w:val="PSI-Normal"/>
-              <w:widowControl w:val="0"/>
-              <w:suppressAutoHyphens/>
-              <w:spacing w:before="0" w:line="240" w:lineRule="atLeast"/>
-              <w:ind w:left="0" w:firstLine="0"/>
-              <w:jc w:val="center"/>
-              <w:rPr>
-                <w:rFonts w:ascii="Times New Roman" w:eastAsia="Times New Roman" w:hAnsi="Times New Roman"/>
-                <w:sz w:val="24"/>
-                <w:szCs w:val="24"/>
-              </w:rPr>
             </w:pPr>
             <w:r>
-              <w:rPr>
-                <w:rFonts w:ascii="Times New Roman" w:eastAsia="Times New Roman" w:hAnsi="Times New Roman"/>
-                <w:sz w:val="24"/>
-                <w:szCs w:val="24"/>
-              </w:rPr>
               <w:t>Inicio</w:t>
             </w:r>
           </w:p>
         </w:tc>
         <w:tc>
           <w:tcPr>
-            <w:tcW w:w="1133" w:type="dxa"/>
+            <w:tcW w:w="1984" w:type="dxa"/>
             <w:shd w:val="clear" w:color="auto" w:fill="E6E6E6"/>
             <w:vAlign w:val="center"/>
           </w:tcPr>
           <w:p>
             <w:pPr>
               <w:pStyle w:val="PSI-Normal"/>
-              <w:widowControl w:val="0"/>
-              <w:suppressAutoHyphens/>
-              <w:spacing w:before="0" w:line="240" w:lineRule="atLeast"/>
-              <w:ind w:left="0" w:firstLine="0"/>
-              <w:jc w:val="center"/>
-              <w:rPr>
-                <w:rFonts w:ascii="Times New Roman" w:eastAsia="Times New Roman" w:hAnsi="Times New Roman"/>
-                <w:sz w:val="24"/>
-                <w:szCs w:val="24"/>
-              </w:rPr>
             </w:pPr>
             <w:r>
-              <w:rPr>
-                <w:rFonts w:ascii="Times New Roman" w:eastAsia="Times New Roman" w:hAnsi="Times New Roman"/>
-                <w:sz w:val="24"/>
-                <w:szCs w:val="24"/>
-              </w:rPr>
               <w:t>Fin</w:t>
             </w:r>
           </w:p>
@@ -2476,54 +2376,41 @@
           </w:tcPr>
           <w:p>
             <w:pPr>
-              <w:pStyle w:val="PSI-ComentarioenTabla"/>
-              <w:widowControl w:val="0"/>
-              <w:suppressAutoHyphens/>
-              <w:spacing w:before="0" w:after="240" w:line="240" w:lineRule="atLeast"/>
+              <w:jc w:val="center"/>
               <w:rPr>
-                <w:rFonts w:ascii="Times New Roman" w:eastAsia="Times New Roman" w:hAnsi="Times New Roman"/>
-                <w:sz w:val="20"/>
-                <w:szCs w:val="20"/>
+                <w:b/>
+                <w:bCs/>
               </w:rPr>
             </w:pPr>
-          </w:p>
-        </w:tc>
-        <w:tc>
-          <w:tcPr>
-            <w:tcW w:w="1134" w:type="dxa"/>
-            <w:vAlign w:val="center"/>
-          </w:tcPr>
-          <w:p>
-            <w:pPr>
-              <w:pStyle w:val="PSI-ComentarioenTabla"/>
-              <w:widowControl w:val="0"/>
-              <w:suppressAutoHyphens/>
-              <w:spacing w:before="0" w:after="240" w:line="240" w:lineRule="atLeast"/>
+            <w:r>
               <w:rPr>
-                <w:rFonts w:ascii="Times New Roman" w:eastAsia="Times New Roman" w:hAnsi="Times New Roman"/>
-                <w:sz w:val="20"/>
-                <w:szCs w:val="20"/>
+                <w:b/>
+                <w:bCs/>
               </w:rPr>
-            </w:pPr>
-          </w:p>
-        </w:tc>
-        <w:tc>
-          <w:tcPr>
-            <w:tcW w:w="1133" w:type="dxa"/>
-            <w:vAlign w:val="center"/>
-          </w:tcPr>
-          <w:p>
-            <w:pPr>
-              <w:pStyle w:val="PSI-ComentarioenTabla"/>
-              <w:widowControl w:val="0"/>
-              <w:suppressAutoHyphens/>
-              <w:spacing w:before="0" w:after="240" w:line="240" w:lineRule="atLeast"/>
-              <w:rPr>
-                <w:rFonts w:ascii="Times New Roman" w:eastAsia="Times New Roman" w:hAnsi="Times New Roman"/>
-                <w:sz w:val="20"/>
-                <w:szCs w:val="20"/>
-              </w:rPr>
-            </w:pPr>
+              <w:t>Plan de proyecto</w:t>
+            </w:r>
+          </w:p>
+        </w:tc>
+        <w:tc>
+          <w:tcPr>
+            <w:tcW w:w="1412" w:type="dxa"/>
+            <w:vAlign w:val="center"/>
+          </w:tcPr>
+          <w:p>
+            <w:r>
+              <w:t>11/09/2024</w:t>
+            </w:r>
+          </w:p>
+        </w:tc>
+        <w:tc>
+          <w:tcPr>
+            <w:tcW w:w="1984" w:type="dxa"/>
+            <w:vAlign w:val="center"/>
+          </w:tcPr>
+          <w:p>
+            <w:r>
+              <w:t>13/09/2024</w:t>
+            </w:r>
           </w:p>
         </w:tc>
       </w:tr>
@@ -2537,55 +2424,1471 @@
             <w:vAlign w:val="center"/>
           </w:tcPr>
           <w:p>
+            <w:r>
+              <w:lastRenderedPageBreak/>
+              <w:t xml:space="preserve">Introducción </w:t>
+            </w:r>
+          </w:p>
+        </w:tc>
+        <w:tc>
+          <w:tcPr>
+            <w:tcW w:w="1412" w:type="dxa"/>
+            <w:vAlign w:val="center"/>
+          </w:tcPr>
+          <w:p>
+            <w:r>
+              <w:t>11/09/2024</w:t>
+            </w:r>
+          </w:p>
+        </w:tc>
+        <w:tc>
+          <w:tcPr>
+            <w:tcW w:w="1984" w:type="dxa"/>
+            <w:vAlign w:val="center"/>
+          </w:tcPr>
+          <w:p>
+            <w:r>
+              <w:t>13/09/2024</w:t>
+            </w:r>
+          </w:p>
+        </w:tc>
+      </w:tr>
+      <w:tr>
+        <w:trPr>
+          <w:jc w:val="center"/>
+        </w:trPr>
+        <w:tc>
+          <w:tcPr>
+            <w:tcW w:w="5671" w:type="dxa"/>
+            <w:vAlign w:val="center"/>
+          </w:tcPr>
+          <w:p>
+            <w:r>
+              <w:t>Organización del proyecto</w:t>
+            </w:r>
+          </w:p>
+        </w:tc>
+        <w:tc>
+          <w:tcPr>
+            <w:tcW w:w="1412" w:type="dxa"/>
+            <w:vAlign w:val="center"/>
+          </w:tcPr>
+          <w:p>
+            <w:r>
+              <w:t>11/09/2024</w:t>
+            </w:r>
+          </w:p>
+        </w:tc>
+        <w:tc>
+          <w:tcPr>
+            <w:tcW w:w="1984" w:type="dxa"/>
+            <w:vAlign w:val="center"/>
+          </w:tcPr>
+          <w:p>
+            <w:r>
+              <w:t>13/09/2024</w:t>
+            </w:r>
+          </w:p>
+        </w:tc>
+      </w:tr>
+      <w:tr>
+        <w:trPr>
+          <w:jc w:val="center"/>
+        </w:trPr>
+        <w:tc>
+          <w:tcPr>
+            <w:tcW w:w="5671" w:type="dxa"/>
+            <w:vAlign w:val="center"/>
+          </w:tcPr>
+          <w:p>
+            <w:r>
+              <w:t>Proceso de Gestión</w:t>
+            </w:r>
+          </w:p>
+        </w:tc>
+        <w:tc>
+          <w:tcPr>
+            <w:tcW w:w="1412" w:type="dxa"/>
+            <w:vAlign w:val="center"/>
+          </w:tcPr>
+          <w:p>
+            <w:r>
+              <w:t>11/09/2024</w:t>
+            </w:r>
+          </w:p>
+        </w:tc>
+        <w:tc>
+          <w:tcPr>
+            <w:tcW w:w="1984" w:type="dxa"/>
+            <w:vAlign w:val="center"/>
+          </w:tcPr>
+          <w:p>
+            <w:r>
+              <w:t>13/09/2024</w:t>
+            </w:r>
+          </w:p>
+        </w:tc>
+      </w:tr>
+      <w:tr>
+        <w:trPr>
+          <w:jc w:val="center"/>
+        </w:trPr>
+        <w:tc>
+          <w:tcPr>
+            <w:tcW w:w="5671" w:type="dxa"/>
+            <w:vAlign w:val="center"/>
+          </w:tcPr>
+          <w:p>
+            <w:r>
+              <w:t xml:space="preserve">Proceso técnico </w:t>
+            </w:r>
+          </w:p>
+        </w:tc>
+        <w:tc>
+          <w:tcPr>
+            <w:tcW w:w="1412" w:type="dxa"/>
+            <w:vAlign w:val="center"/>
+          </w:tcPr>
+          <w:p>
+            <w:r>
+              <w:t>11/09/2024</w:t>
+            </w:r>
+          </w:p>
+        </w:tc>
+        <w:tc>
+          <w:tcPr>
+            <w:tcW w:w="1984" w:type="dxa"/>
+            <w:vAlign w:val="center"/>
+          </w:tcPr>
+          <w:p>
+            <w:r>
+              <w:t>13/09/2024</w:t>
+            </w:r>
+          </w:p>
+        </w:tc>
+      </w:tr>
+      <w:tr>
+        <w:trPr>
+          <w:jc w:val="center"/>
+        </w:trPr>
+        <w:tc>
+          <w:tcPr>
+            <w:tcW w:w="5671" w:type="dxa"/>
+            <w:vAlign w:val="center"/>
+          </w:tcPr>
+          <w:p>
+            <w:r>
+              <w:t xml:space="preserve">Líneas de trabajo </w:t>
+            </w:r>
+          </w:p>
+        </w:tc>
+        <w:tc>
+          <w:tcPr>
+            <w:tcW w:w="1412" w:type="dxa"/>
+            <w:vAlign w:val="center"/>
+          </w:tcPr>
+          <w:p>
+            <w:r>
+              <w:t>11/09/2024</w:t>
+            </w:r>
+          </w:p>
+        </w:tc>
+        <w:tc>
+          <w:tcPr>
+            <w:tcW w:w="1984" w:type="dxa"/>
+            <w:vAlign w:val="center"/>
+          </w:tcPr>
+          <w:p>
+            <w:r>
+              <w:t>13/09/2024</w:t>
+            </w:r>
+          </w:p>
+        </w:tc>
+      </w:tr>
+      <w:tr>
+        <w:trPr>
+          <w:jc w:val="center"/>
+        </w:trPr>
+        <w:tc>
+          <w:tcPr>
+            <w:tcW w:w="5671" w:type="dxa"/>
+            <w:vAlign w:val="center"/>
+          </w:tcPr>
+          <w:p>
+            <w:r>
+              <w:t>Distribución de recursos humano</w:t>
+            </w:r>
+          </w:p>
+        </w:tc>
+        <w:tc>
+          <w:tcPr>
+            <w:tcW w:w="1412" w:type="dxa"/>
+            <w:vAlign w:val="center"/>
+          </w:tcPr>
+          <w:p>
+            <w:r>
+              <w:t>11/09/2024</w:t>
+            </w:r>
+          </w:p>
+        </w:tc>
+        <w:tc>
+          <w:tcPr>
+            <w:tcW w:w="1984" w:type="dxa"/>
+            <w:vAlign w:val="center"/>
+          </w:tcPr>
+          <w:p>
+            <w:r>
+              <w:t>13/09/2024</w:t>
+            </w:r>
+          </w:p>
+        </w:tc>
+      </w:tr>
+      <w:tr>
+        <w:trPr>
+          <w:jc w:val="center"/>
+        </w:trPr>
+        <w:tc>
+          <w:tcPr>
+            <w:tcW w:w="5671" w:type="dxa"/>
+            <w:vAlign w:val="center"/>
+          </w:tcPr>
+          <w:p>
+            <w:r>
+              <w:t>Cronograma</w:t>
+            </w:r>
+          </w:p>
+        </w:tc>
+        <w:tc>
+          <w:tcPr>
+            <w:tcW w:w="1412" w:type="dxa"/>
+            <w:vAlign w:val="center"/>
+          </w:tcPr>
+          <w:p>
+            <w:r>
+              <w:t>11/09/2024</w:t>
+            </w:r>
+          </w:p>
+        </w:tc>
+        <w:tc>
+          <w:tcPr>
+            <w:tcW w:w="1984" w:type="dxa"/>
+            <w:vAlign w:val="center"/>
+          </w:tcPr>
+          <w:p>
+            <w:r>
+              <w:t>13/09/2024</w:t>
+            </w:r>
+          </w:p>
+        </w:tc>
+      </w:tr>
+      <w:tr>
+        <w:trPr>
+          <w:jc w:val="center"/>
+        </w:trPr>
+        <w:tc>
+          <w:tcPr>
+            <w:tcW w:w="5671" w:type="dxa"/>
+            <w:vAlign w:val="center"/>
+          </w:tcPr>
+          <w:p>
             <w:pPr>
-              <w:pStyle w:val="PSI-ComentarioenTabla"/>
-              <w:widowControl w:val="0"/>
-              <w:suppressAutoHyphens/>
-              <w:spacing w:before="0" w:after="240" w:line="240" w:lineRule="atLeast"/>
+              <w:jc w:val="center"/>
               <w:rPr>
-                <w:rFonts w:ascii="Times New Roman" w:eastAsia="Times New Roman" w:hAnsi="Times New Roman"/>
-                <w:sz w:val="20"/>
-                <w:szCs w:val="20"/>
+                <w:b/>
+                <w:bCs/>
               </w:rPr>
             </w:pPr>
-          </w:p>
-        </w:tc>
-        <w:tc>
-          <w:tcPr>
-            <w:tcW w:w="1134" w:type="dxa"/>
+            <w:r>
+              <w:rPr>
+                <w:b/>
+                <w:bCs/>
+              </w:rPr>
+              <w:t>Plan de estimación</w:t>
+            </w:r>
+          </w:p>
+        </w:tc>
+        <w:tc>
+          <w:tcPr>
+            <w:tcW w:w="1412" w:type="dxa"/>
+            <w:vAlign w:val="center"/>
+          </w:tcPr>
+          <w:p>
+            <w:r>
+              <w:t>11/09/2024</w:t>
+            </w:r>
+          </w:p>
+        </w:tc>
+        <w:tc>
+          <w:tcPr>
+            <w:tcW w:w="1984" w:type="dxa"/>
+            <w:vAlign w:val="center"/>
+          </w:tcPr>
+          <w:p>
+            <w:r>
+              <w:t>13/09/2024</w:t>
+            </w:r>
+          </w:p>
+        </w:tc>
+      </w:tr>
+      <w:tr>
+        <w:trPr>
+          <w:jc w:val="center"/>
+        </w:trPr>
+        <w:tc>
+          <w:tcPr>
+            <w:tcW w:w="5671" w:type="dxa"/>
+            <w:vAlign w:val="center"/>
+          </w:tcPr>
+          <w:p>
+            <w:r>
+              <w:t>Introducción</w:t>
+            </w:r>
+          </w:p>
+        </w:tc>
+        <w:tc>
+          <w:tcPr>
+            <w:tcW w:w="1412" w:type="dxa"/>
+            <w:vAlign w:val="center"/>
+          </w:tcPr>
+          <w:p>
+            <w:r>
+              <w:t>11/09/2024</w:t>
+            </w:r>
+          </w:p>
+        </w:tc>
+        <w:tc>
+          <w:tcPr>
+            <w:tcW w:w="1984" w:type="dxa"/>
+            <w:vAlign w:val="center"/>
+          </w:tcPr>
+          <w:p>
+            <w:r>
+              <w:t>13/09/2024</w:t>
+            </w:r>
+          </w:p>
+        </w:tc>
+      </w:tr>
+      <w:tr>
+        <w:trPr>
+          <w:jc w:val="center"/>
+        </w:trPr>
+        <w:tc>
+          <w:tcPr>
+            <w:tcW w:w="5671" w:type="dxa"/>
+            <w:vAlign w:val="center"/>
+          </w:tcPr>
+          <w:p>
+            <w:proofErr w:type="spellStart"/>
+            <w:r>
+              <w:t>Metricas</w:t>
+            </w:r>
+            <w:proofErr w:type="spellEnd"/>
+            <w:r>
+              <w:t xml:space="preserve"> basadas en casos de uso</w:t>
+            </w:r>
+          </w:p>
+        </w:tc>
+        <w:tc>
+          <w:tcPr>
+            <w:tcW w:w="1412" w:type="dxa"/>
+            <w:vAlign w:val="center"/>
+          </w:tcPr>
+          <w:p>
+            <w:r>
+              <w:t>11/09/2024</w:t>
+            </w:r>
+          </w:p>
+        </w:tc>
+        <w:tc>
+          <w:tcPr>
+            <w:tcW w:w="1984" w:type="dxa"/>
+            <w:vAlign w:val="center"/>
+          </w:tcPr>
+          <w:p>
+            <w:r>
+              <w:t>13/09/2024</w:t>
+            </w:r>
+          </w:p>
+        </w:tc>
+      </w:tr>
+      <w:tr>
+        <w:trPr>
+          <w:jc w:val="center"/>
+        </w:trPr>
+        <w:tc>
+          <w:tcPr>
+            <w:tcW w:w="5671" w:type="dxa"/>
             <w:vAlign w:val="center"/>
           </w:tcPr>
           <w:p>
             <w:pPr>
-              <w:pStyle w:val="PSI-ComentarioenTabla"/>
-              <w:widowControl w:val="0"/>
-              <w:suppressAutoHyphens/>
-              <w:spacing w:before="0" w:after="240" w:line="240" w:lineRule="atLeast"/>
+              <w:jc w:val="center"/>
               <w:rPr>
-                <w:rFonts w:ascii="Times New Roman" w:eastAsia="Times New Roman" w:hAnsi="Times New Roman"/>
-                <w:sz w:val="20"/>
-                <w:szCs w:val="20"/>
+                <w:b/>
+                <w:bCs/>
               </w:rPr>
             </w:pPr>
-          </w:p>
-        </w:tc>
-        <w:tc>
-          <w:tcPr>
-            <w:tcW w:w="1133" w:type="dxa"/>
+            <w:proofErr w:type="gramStart"/>
+            <w:r>
+              <w:rPr>
+                <w:b/>
+                <w:bCs/>
+              </w:rPr>
+              <w:t>Herramientas y Tecnologías a utilizar</w:t>
+            </w:r>
+            <w:proofErr w:type="gramEnd"/>
+          </w:p>
+        </w:tc>
+        <w:tc>
+          <w:tcPr>
+            <w:tcW w:w="1412" w:type="dxa"/>
+            <w:vAlign w:val="center"/>
+          </w:tcPr>
+          <w:p>
+            <w:r>
+              <w:t>13/09/2024</w:t>
+            </w:r>
+          </w:p>
+        </w:tc>
+        <w:tc>
+          <w:tcPr>
+            <w:tcW w:w="1984" w:type="dxa"/>
+            <w:vAlign w:val="center"/>
+          </w:tcPr>
+          <w:p>
+            <w:r>
+              <w:t>17/09/2024</w:t>
+            </w:r>
+          </w:p>
+        </w:tc>
+      </w:tr>
+      <w:tr>
+        <w:trPr>
+          <w:jc w:val="center"/>
+        </w:trPr>
+        <w:tc>
+          <w:tcPr>
+            <w:tcW w:w="5671" w:type="dxa"/>
+            <w:vAlign w:val="center"/>
+          </w:tcPr>
+          <w:p>
+            <w:proofErr w:type="gramStart"/>
+            <w:r>
+              <w:t>Herramientas a utilizar</w:t>
+            </w:r>
+            <w:proofErr w:type="gramEnd"/>
+          </w:p>
+        </w:tc>
+        <w:tc>
+          <w:tcPr>
+            <w:tcW w:w="1412" w:type="dxa"/>
+            <w:vAlign w:val="center"/>
+          </w:tcPr>
+          <w:p>
+            <w:r>
+              <w:t>13/09/2024</w:t>
+            </w:r>
+          </w:p>
+        </w:tc>
+        <w:tc>
+          <w:tcPr>
+            <w:tcW w:w="1984" w:type="dxa"/>
+            <w:vAlign w:val="center"/>
+          </w:tcPr>
+          <w:p>
+            <w:r>
+              <w:t>1</w:t>
+            </w:r>
+            <w:r>
+              <w:t>7</w:t>
+            </w:r>
+            <w:r>
+              <w:t>/09/2024</w:t>
+            </w:r>
+          </w:p>
+        </w:tc>
+      </w:tr>
+      <w:tr>
+        <w:trPr>
+          <w:jc w:val="center"/>
+        </w:trPr>
+        <w:tc>
+          <w:tcPr>
+            <w:tcW w:w="5671" w:type="dxa"/>
             <w:vAlign w:val="center"/>
           </w:tcPr>
           <w:p>
             <w:pPr>
-              <w:pStyle w:val="PSI-ComentarioenTabla"/>
-              <w:widowControl w:val="0"/>
-              <w:suppressAutoHyphens/>
-              <w:spacing w:before="0" w:after="240" w:line="240" w:lineRule="atLeast"/>
+              <w:jc w:val="center"/>
               <w:rPr>
-                <w:rFonts w:ascii="Times New Roman" w:eastAsia="Times New Roman" w:hAnsi="Times New Roman"/>
-                <w:sz w:val="20"/>
-                <w:szCs w:val="20"/>
+                <w:b/>
+                <w:bCs/>
               </w:rPr>
             </w:pPr>
+            <w:r>
+              <w:rPr>
+                <w:b/>
+                <w:bCs/>
+              </w:rPr>
+              <w:t>Especificación de Requerimientos</w:t>
+            </w:r>
+          </w:p>
+        </w:tc>
+        <w:tc>
+          <w:tcPr>
+            <w:tcW w:w="1412" w:type="dxa"/>
+            <w:vAlign w:val="center"/>
+          </w:tcPr>
+          <w:p>
+            <w:r>
+              <w:t>13/09/2024</w:t>
+            </w:r>
+          </w:p>
+        </w:tc>
+        <w:tc>
+          <w:tcPr>
+            <w:tcW w:w="1984" w:type="dxa"/>
+            <w:vAlign w:val="center"/>
+          </w:tcPr>
+          <w:p>
+            <w:r>
+              <w:t>20/09/2024</w:t>
+            </w:r>
+          </w:p>
+        </w:tc>
+      </w:tr>
+      <w:tr>
+        <w:trPr>
+          <w:jc w:val="center"/>
+        </w:trPr>
+        <w:tc>
+          <w:tcPr>
+            <w:tcW w:w="5671" w:type="dxa"/>
+            <w:vAlign w:val="center"/>
+          </w:tcPr>
+          <w:p>
+            <w:r>
+              <w:t>Introducción</w:t>
+            </w:r>
+          </w:p>
+        </w:tc>
+        <w:tc>
+          <w:tcPr>
+            <w:tcW w:w="1412" w:type="dxa"/>
+            <w:vAlign w:val="center"/>
+          </w:tcPr>
+          <w:p>
+            <w:r>
+              <w:t>13/09/2024</w:t>
+            </w:r>
+          </w:p>
+        </w:tc>
+        <w:tc>
+          <w:tcPr>
+            <w:tcW w:w="1984" w:type="dxa"/>
+            <w:vAlign w:val="center"/>
+          </w:tcPr>
+          <w:p>
+            <w:r>
+              <w:t>20/09/2024</w:t>
+            </w:r>
+          </w:p>
+        </w:tc>
+      </w:tr>
+      <w:tr>
+        <w:trPr>
+          <w:jc w:val="center"/>
+        </w:trPr>
+        <w:tc>
+          <w:tcPr>
+            <w:tcW w:w="5671" w:type="dxa"/>
+            <w:vAlign w:val="center"/>
+          </w:tcPr>
+          <w:p>
+            <w:proofErr w:type="spellStart"/>
+            <w:r>
+              <w:t>Descripcion</w:t>
+            </w:r>
+            <w:proofErr w:type="spellEnd"/>
+            <w:r>
+              <w:t xml:space="preserve"> general</w:t>
+            </w:r>
+          </w:p>
+        </w:tc>
+        <w:tc>
+          <w:tcPr>
+            <w:tcW w:w="1412" w:type="dxa"/>
+            <w:vAlign w:val="center"/>
+          </w:tcPr>
+          <w:p>
+            <w:r>
+              <w:t>13/09/2024</w:t>
+            </w:r>
+          </w:p>
+        </w:tc>
+        <w:tc>
+          <w:tcPr>
+            <w:tcW w:w="1984" w:type="dxa"/>
+            <w:vAlign w:val="center"/>
+          </w:tcPr>
+          <w:p>
+            <w:r>
+              <w:t>20/09/2024</w:t>
+            </w:r>
+          </w:p>
+        </w:tc>
+      </w:tr>
+      <w:tr>
+        <w:trPr>
+          <w:jc w:val="center"/>
+        </w:trPr>
+        <w:tc>
+          <w:tcPr>
+            <w:tcW w:w="5671" w:type="dxa"/>
+            <w:vAlign w:val="center"/>
+          </w:tcPr>
+          <w:p>
+            <w:r>
+              <w:t>Casos de uso</w:t>
+            </w:r>
+          </w:p>
+        </w:tc>
+        <w:tc>
+          <w:tcPr>
+            <w:tcW w:w="1412" w:type="dxa"/>
+            <w:vAlign w:val="center"/>
+          </w:tcPr>
+          <w:p>
+            <w:r>
+              <w:t>13/09/2024</w:t>
+            </w:r>
+          </w:p>
+        </w:tc>
+        <w:tc>
+          <w:tcPr>
+            <w:tcW w:w="1984" w:type="dxa"/>
+            <w:vAlign w:val="center"/>
+          </w:tcPr>
+          <w:p>
+            <w:r>
+              <w:t>20/09/2024</w:t>
+            </w:r>
+          </w:p>
+        </w:tc>
+      </w:tr>
+      <w:tr>
+        <w:trPr>
+          <w:jc w:val="center"/>
+        </w:trPr>
+        <w:tc>
+          <w:tcPr>
+            <w:tcW w:w="5671" w:type="dxa"/>
+            <w:vAlign w:val="center"/>
+          </w:tcPr>
+          <w:p>
+            <w:r>
+              <w:t>Diagrama de casos de uso</w:t>
+            </w:r>
+          </w:p>
+        </w:tc>
+        <w:tc>
+          <w:tcPr>
+            <w:tcW w:w="1412" w:type="dxa"/>
+            <w:vAlign w:val="center"/>
+          </w:tcPr>
+          <w:p>
+            <w:r>
+              <w:t>13/09/2024</w:t>
+            </w:r>
+          </w:p>
+        </w:tc>
+        <w:tc>
+          <w:tcPr>
+            <w:tcW w:w="1984" w:type="dxa"/>
+            <w:vAlign w:val="center"/>
+          </w:tcPr>
+          <w:p>
+            <w:r>
+              <w:t>20/09/2024</w:t>
+            </w:r>
+          </w:p>
+        </w:tc>
+      </w:tr>
+      <w:tr>
+        <w:trPr>
+          <w:jc w:val="center"/>
+        </w:trPr>
+        <w:tc>
+          <w:tcPr>
+            <w:tcW w:w="5671" w:type="dxa"/>
+            <w:vAlign w:val="center"/>
+          </w:tcPr>
+          <w:p>
+            <w:r>
+              <w:t>Tipos de requerimientos</w:t>
+            </w:r>
+          </w:p>
+        </w:tc>
+        <w:tc>
+          <w:tcPr>
+            <w:tcW w:w="1412" w:type="dxa"/>
+            <w:vAlign w:val="center"/>
+          </w:tcPr>
+          <w:p>
+            <w:r>
+              <w:t>13/09/2024</w:t>
+            </w:r>
+          </w:p>
+        </w:tc>
+        <w:tc>
+          <w:tcPr>
+            <w:tcW w:w="1984" w:type="dxa"/>
+            <w:vAlign w:val="center"/>
+          </w:tcPr>
+          <w:p>
+            <w:r>
+              <w:t>20/09/2024</w:t>
+            </w:r>
+          </w:p>
+        </w:tc>
+      </w:tr>
+      <w:tr>
+        <w:trPr>
+          <w:jc w:val="center"/>
+        </w:trPr>
+        <w:tc>
+          <w:tcPr>
+            <w:tcW w:w="5671" w:type="dxa"/>
+            <w:vAlign w:val="center"/>
+          </w:tcPr>
+          <w:p>
+            <w:r>
+              <w:t>Características no soportadas</w:t>
+            </w:r>
+          </w:p>
+        </w:tc>
+        <w:tc>
+          <w:tcPr>
+            <w:tcW w:w="1412" w:type="dxa"/>
+            <w:vAlign w:val="center"/>
+          </w:tcPr>
+          <w:p>
+            <w:r>
+              <w:t>13/09/2024</w:t>
+            </w:r>
+          </w:p>
+        </w:tc>
+        <w:tc>
+          <w:tcPr>
+            <w:tcW w:w="1984" w:type="dxa"/>
+            <w:vAlign w:val="center"/>
+          </w:tcPr>
+          <w:p>
+            <w:r>
+              <w:t>20/09/2024</w:t>
+            </w:r>
+          </w:p>
+        </w:tc>
+      </w:tr>
+      <w:tr>
+        <w:trPr>
+          <w:jc w:val="center"/>
+        </w:trPr>
+        <w:tc>
+          <w:tcPr>
+            <w:tcW w:w="5671" w:type="dxa"/>
+            <w:vAlign w:val="center"/>
+          </w:tcPr>
+          <w:p>
+            <w:r>
+              <w:t>Estándares aplicados</w:t>
+            </w:r>
+          </w:p>
+        </w:tc>
+        <w:tc>
+          <w:tcPr>
+            <w:tcW w:w="1412" w:type="dxa"/>
+            <w:vAlign w:val="center"/>
+          </w:tcPr>
+          <w:p>
+            <w:r>
+              <w:t>13/09/2024</w:t>
+            </w:r>
+          </w:p>
+        </w:tc>
+        <w:tc>
+          <w:tcPr>
+            <w:tcW w:w="1984" w:type="dxa"/>
+            <w:vAlign w:val="center"/>
+          </w:tcPr>
+          <w:p>
+            <w:r>
+              <w:t>20/09/2024</w:t>
+            </w:r>
+          </w:p>
+        </w:tc>
+      </w:tr>
+      <w:tr>
+        <w:trPr>
+          <w:jc w:val="center"/>
+        </w:trPr>
+        <w:tc>
+          <w:tcPr>
+            <w:tcW w:w="5671" w:type="dxa"/>
+            <w:vAlign w:val="center"/>
+          </w:tcPr>
+          <w:p>
+            <w:pPr>
+              <w:jc w:val="center"/>
+              <w:rPr>
+                <w:b/>
+                <w:bCs/>
+              </w:rPr>
+            </w:pPr>
+            <w:r>
+              <w:rPr>
+                <w:b/>
+                <w:bCs/>
+              </w:rPr>
+              <w:t>Plan de riesgo</w:t>
+            </w:r>
+          </w:p>
+        </w:tc>
+        <w:tc>
+          <w:tcPr>
+            <w:tcW w:w="1412" w:type="dxa"/>
+            <w:vAlign w:val="center"/>
+          </w:tcPr>
+          <w:p>
+            <w:r>
+              <w:t>13/09/2024</w:t>
+            </w:r>
+          </w:p>
+        </w:tc>
+        <w:tc>
+          <w:tcPr>
+            <w:tcW w:w="1984" w:type="dxa"/>
+            <w:vAlign w:val="center"/>
+          </w:tcPr>
+          <w:p>
+            <w:r>
+              <w:t>20/09/2024</w:t>
+            </w:r>
+          </w:p>
+        </w:tc>
+      </w:tr>
+      <w:tr>
+        <w:trPr>
+          <w:jc w:val="center"/>
+        </w:trPr>
+        <w:tc>
+          <w:tcPr>
+            <w:tcW w:w="5671" w:type="dxa"/>
+            <w:vAlign w:val="center"/>
+          </w:tcPr>
+          <w:p>
+            <w:r>
+              <w:t>Introducción</w:t>
+            </w:r>
+          </w:p>
+        </w:tc>
+        <w:tc>
+          <w:tcPr>
+            <w:tcW w:w="1412" w:type="dxa"/>
+            <w:vAlign w:val="center"/>
+          </w:tcPr>
+          <w:p>
+            <w:r>
+              <w:t>13/09/2024</w:t>
+            </w:r>
+          </w:p>
+        </w:tc>
+        <w:tc>
+          <w:tcPr>
+            <w:tcW w:w="1984" w:type="dxa"/>
+            <w:vAlign w:val="center"/>
+          </w:tcPr>
+          <w:p>
+            <w:r>
+              <w:t>20/09/2024</w:t>
+            </w:r>
+          </w:p>
+        </w:tc>
+      </w:tr>
+      <w:tr>
+        <w:trPr>
+          <w:jc w:val="center"/>
+        </w:trPr>
+        <w:tc>
+          <w:tcPr>
+            <w:tcW w:w="5671" w:type="dxa"/>
+            <w:vAlign w:val="center"/>
+          </w:tcPr>
+          <w:p>
+            <w:r>
+              <w:t>Identificación y evaluación de riesgos</w:t>
+            </w:r>
+          </w:p>
+        </w:tc>
+        <w:tc>
+          <w:tcPr>
+            <w:tcW w:w="1412" w:type="dxa"/>
+            <w:vAlign w:val="center"/>
+          </w:tcPr>
+          <w:p>
+            <w:r>
+              <w:t>13/09/2024</w:t>
+            </w:r>
+          </w:p>
+        </w:tc>
+        <w:tc>
+          <w:tcPr>
+            <w:tcW w:w="1984" w:type="dxa"/>
+            <w:vAlign w:val="center"/>
+          </w:tcPr>
+          <w:p>
+            <w:r>
+              <w:t>20/09/2024</w:t>
+            </w:r>
+          </w:p>
+        </w:tc>
+      </w:tr>
+      <w:tr>
+        <w:trPr>
+          <w:jc w:val="center"/>
+        </w:trPr>
+        <w:tc>
+          <w:tcPr>
+            <w:tcW w:w="5671" w:type="dxa"/>
+            <w:vAlign w:val="center"/>
+          </w:tcPr>
+          <w:p>
+            <w:r>
+              <w:t>Análisis de riesgos</w:t>
+            </w:r>
+          </w:p>
+        </w:tc>
+        <w:tc>
+          <w:tcPr>
+            <w:tcW w:w="1412" w:type="dxa"/>
+            <w:vAlign w:val="center"/>
+          </w:tcPr>
+          <w:p>
+            <w:r>
+              <w:t>13/09/2024</w:t>
+            </w:r>
+          </w:p>
+        </w:tc>
+        <w:tc>
+          <w:tcPr>
+            <w:tcW w:w="1984" w:type="dxa"/>
+            <w:vAlign w:val="center"/>
+          </w:tcPr>
+          <w:p>
+            <w:r>
+              <w:t>20/09/2024</w:t>
+            </w:r>
+          </w:p>
+        </w:tc>
+      </w:tr>
+      <w:tr>
+        <w:trPr>
+          <w:jc w:val="center"/>
+        </w:trPr>
+        <w:tc>
+          <w:tcPr>
+            <w:tcW w:w="5671" w:type="dxa"/>
+            <w:vAlign w:val="center"/>
+          </w:tcPr>
+          <w:p>
+            <w:r>
+              <w:t>Seguimiento de riesgos</w:t>
+            </w:r>
+          </w:p>
+        </w:tc>
+        <w:tc>
+          <w:tcPr>
+            <w:tcW w:w="1412" w:type="dxa"/>
+            <w:vAlign w:val="center"/>
+          </w:tcPr>
+          <w:p>
+            <w:r>
+              <w:t>13/09/2024</w:t>
+            </w:r>
+          </w:p>
+        </w:tc>
+        <w:tc>
+          <w:tcPr>
+            <w:tcW w:w="1984" w:type="dxa"/>
+            <w:vAlign w:val="center"/>
+          </w:tcPr>
+          <w:p>
+            <w:r>
+              <w:t>20/09/2024</w:t>
+            </w:r>
+          </w:p>
+        </w:tc>
+      </w:tr>
+      <w:tr>
+        <w:trPr>
+          <w:jc w:val="center"/>
+        </w:trPr>
+        <w:tc>
+          <w:tcPr>
+            <w:tcW w:w="5671" w:type="dxa"/>
+            <w:vAlign w:val="center"/>
+          </w:tcPr>
+          <w:p>
+            <w:pPr>
+              <w:jc w:val="center"/>
+            </w:pPr>
+            <w:r>
+              <w:rPr>
+                <w:b/>
+                <w:bCs/>
+              </w:rPr>
+              <w:t>Plan de calidad</w:t>
+            </w:r>
+          </w:p>
+        </w:tc>
+        <w:tc>
+          <w:tcPr>
+            <w:tcW w:w="1412" w:type="dxa"/>
+            <w:vAlign w:val="center"/>
+          </w:tcPr>
+          <w:p>
+            <w:r>
+              <w:t>13/09/2024</w:t>
+            </w:r>
+          </w:p>
+        </w:tc>
+        <w:tc>
+          <w:tcPr>
+            <w:tcW w:w="1984" w:type="dxa"/>
+            <w:vAlign w:val="center"/>
+          </w:tcPr>
+          <w:p>
+            <w:r>
+              <w:t>20/09/2024</w:t>
+            </w:r>
+          </w:p>
+        </w:tc>
+      </w:tr>
+      <w:tr>
+        <w:trPr>
+          <w:jc w:val="center"/>
+        </w:trPr>
+        <w:tc>
+          <w:tcPr>
+            <w:tcW w:w="5671" w:type="dxa"/>
+            <w:vAlign w:val="center"/>
+          </w:tcPr>
+          <w:p>
+            <w:r>
+              <w:lastRenderedPageBreak/>
+              <w:t xml:space="preserve">Definir </w:t>
+            </w:r>
+            <w:proofErr w:type="gramStart"/>
+            <w:r>
+              <w:t>Responsables</w:t>
+            </w:r>
+            <w:proofErr w:type="gramEnd"/>
+            <w:r>
+              <w:t xml:space="preserve"> de la Calidad</w:t>
+            </w:r>
+          </w:p>
+        </w:tc>
+        <w:tc>
+          <w:tcPr>
+            <w:tcW w:w="1412" w:type="dxa"/>
+            <w:vAlign w:val="center"/>
+          </w:tcPr>
+          <w:p>
+            <w:r>
+              <w:t>13/09/2024</w:t>
+            </w:r>
+          </w:p>
+        </w:tc>
+        <w:tc>
+          <w:tcPr>
+            <w:tcW w:w="1984" w:type="dxa"/>
+            <w:vAlign w:val="center"/>
+          </w:tcPr>
+          <w:p>
+            <w:r>
+              <w:t>20/09/2024</w:t>
+            </w:r>
+          </w:p>
+        </w:tc>
+      </w:tr>
+      <w:tr>
+        <w:trPr>
+          <w:jc w:val="center"/>
+        </w:trPr>
+        <w:tc>
+          <w:tcPr>
+            <w:tcW w:w="5671" w:type="dxa"/>
+            <w:vAlign w:val="center"/>
+          </w:tcPr>
+          <w:p>
+            <w:r>
+              <w:t>Definir Herramientas y Técnicas</w:t>
+            </w:r>
+          </w:p>
+        </w:tc>
+        <w:tc>
+          <w:tcPr>
+            <w:tcW w:w="1412" w:type="dxa"/>
+            <w:vAlign w:val="center"/>
+          </w:tcPr>
+          <w:p>
+            <w:r>
+              <w:t>13/09/2024</w:t>
+            </w:r>
+          </w:p>
+        </w:tc>
+        <w:tc>
+          <w:tcPr>
+            <w:tcW w:w="1984" w:type="dxa"/>
+            <w:vAlign w:val="center"/>
+          </w:tcPr>
+          <w:p>
+            <w:r>
+              <w:t>20/09/2024</w:t>
+            </w:r>
+          </w:p>
+        </w:tc>
+      </w:tr>
+      <w:tr>
+        <w:trPr>
+          <w:jc w:val="center"/>
+        </w:trPr>
+        <w:tc>
+          <w:tcPr>
+            <w:tcW w:w="5671" w:type="dxa"/>
+            <w:vAlign w:val="center"/>
+          </w:tcPr>
+          <w:p>
+            <w:pPr>
+              <w:jc w:val="left"/>
+            </w:pPr>
+            <w:r>
+              <w:t>Definir Métricas</w:t>
+            </w:r>
+          </w:p>
+        </w:tc>
+        <w:tc>
+          <w:tcPr>
+            <w:tcW w:w="1412" w:type="dxa"/>
+            <w:vAlign w:val="center"/>
+          </w:tcPr>
+          <w:p>
+            <w:r>
+              <w:t>13/09/2024</w:t>
+            </w:r>
+          </w:p>
+        </w:tc>
+        <w:tc>
+          <w:tcPr>
+            <w:tcW w:w="1984" w:type="dxa"/>
+            <w:vAlign w:val="center"/>
+          </w:tcPr>
+          <w:p>
+            <w:r>
+              <w:t>20/09/2024</w:t>
+            </w:r>
+          </w:p>
+        </w:tc>
+      </w:tr>
+      <w:tr>
+        <w:trPr>
+          <w:jc w:val="center"/>
+        </w:trPr>
+        <w:tc>
+          <w:tcPr>
+            <w:tcW w:w="5671" w:type="dxa"/>
+            <w:vAlign w:val="center"/>
+          </w:tcPr>
+          <w:p>
+            <w:r>
+              <w:t>Elaborar Estándares, Prácticas y Convenciones</w:t>
+            </w:r>
+          </w:p>
+        </w:tc>
+        <w:tc>
+          <w:tcPr>
+            <w:tcW w:w="1412" w:type="dxa"/>
+            <w:vAlign w:val="center"/>
+          </w:tcPr>
+          <w:p>
+            <w:r>
+              <w:t>13/09/2024</w:t>
+            </w:r>
+          </w:p>
+        </w:tc>
+        <w:tc>
+          <w:tcPr>
+            <w:tcW w:w="1984" w:type="dxa"/>
+            <w:vAlign w:val="center"/>
+          </w:tcPr>
+          <w:p>
+            <w:r>
+              <w:t>20/09/2024</w:t>
+            </w:r>
+          </w:p>
+        </w:tc>
+      </w:tr>
+      <w:tr>
+        <w:trPr>
+          <w:jc w:val="center"/>
+        </w:trPr>
+        <w:tc>
+          <w:tcPr>
+            <w:tcW w:w="5671" w:type="dxa"/>
+            <w:vAlign w:val="center"/>
+          </w:tcPr>
+          <w:p>
+            <w:r>
+              <w:t>Elaborar el Plan de Calidad</w:t>
+            </w:r>
+          </w:p>
+        </w:tc>
+        <w:tc>
+          <w:tcPr>
+            <w:tcW w:w="1412" w:type="dxa"/>
+            <w:vAlign w:val="center"/>
+          </w:tcPr>
+          <w:p>
+            <w:r>
+              <w:t>13/09/2024</w:t>
+            </w:r>
+          </w:p>
+        </w:tc>
+        <w:tc>
+          <w:tcPr>
+            <w:tcW w:w="1984" w:type="dxa"/>
+            <w:vAlign w:val="center"/>
+          </w:tcPr>
+          <w:p>
+            <w:r>
+              <w:t>20/09/2024</w:t>
+            </w:r>
+          </w:p>
+        </w:tc>
+      </w:tr>
+      <w:tr>
+        <w:trPr>
+          <w:jc w:val="center"/>
+        </w:trPr>
+        <w:tc>
+          <w:tcPr>
+            <w:tcW w:w="5671" w:type="dxa"/>
+            <w:vAlign w:val="center"/>
+          </w:tcPr>
+          <w:p>
+            <w:pPr>
+              <w:jc w:val="center"/>
+              <w:rPr>
+                <w:b/>
+                <w:bCs/>
+              </w:rPr>
+            </w:pPr>
+            <w:r>
+              <w:rPr>
+                <w:b/>
+                <w:bCs/>
+              </w:rPr>
+              <w:t>Plan de iteración fase Elaboración iteración 2</w:t>
+            </w:r>
+          </w:p>
+        </w:tc>
+        <w:tc>
+          <w:tcPr>
+            <w:tcW w:w="1412" w:type="dxa"/>
+            <w:vAlign w:val="center"/>
+          </w:tcPr>
+          <w:p>
+            <w:r>
+              <w:t>20/09/2024</w:t>
+            </w:r>
+          </w:p>
+        </w:tc>
+        <w:tc>
+          <w:tcPr>
+            <w:tcW w:w="1984" w:type="dxa"/>
+            <w:vAlign w:val="center"/>
+          </w:tcPr>
+          <w:p>
+            <w:r>
+              <w:t>24/09</w:t>
+            </w:r>
+            <w:r>
+              <w:t>/2024</w:t>
+            </w:r>
+          </w:p>
+        </w:tc>
+      </w:tr>
+      <w:tr>
+        <w:trPr>
+          <w:jc w:val="center"/>
+        </w:trPr>
+        <w:tc>
+          <w:tcPr>
+            <w:tcW w:w="5671" w:type="dxa"/>
+            <w:vAlign w:val="center"/>
+          </w:tcPr>
+          <w:p>
+            <w:r>
+              <w:t>Introducción</w:t>
+            </w:r>
+          </w:p>
+        </w:tc>
+        <w:tc>
+          <w:tcPr>
+            <w:tcW w:w="1412" w:type="dxa"/>
+            <w:vAlign w:val="center"/>
+          </w:tcPr>
+          <w:p>
+            <w:r>
+              <w:t>20/09/2024</w:t>
+            </w:r>
+          </w:p>
+        </w:tc>
+        <w:tc>
+          <w:tcPr>
+            <w:tcW w:w="1984" w:type="dxa"/>
+            <w:vAlign w:val="center"/>
+          </w:tcPr>
+          <w:p>
+            <w:r>
+              <w:t>24/09</w:t>
+            </w:r>
+            <w:r>
+              <w:t>/2024</w:t>
+            </w:r>
+          </w:p>
+        </w:tc>
+      </w:tr>
+      <w:tr>
+        <w:trPr>
+          <w:jc w:val="center"/>
+        </w:trPr>
+        <w:tc>
+          <w:tcPr>
+            <w:tcW w:w="5671" w:type="dxa"/>
+            <w:vAlign w:val="center"/>
+          </w:tcPr>
+          <w:p>
+            <w:r>
+              <w:t>Objetivos</w:t>
+            </w:r>
+          </w:p>
+        </w:tc>
+        <w:tc>
+          <w:tcPr>
+            <w:tcW w:w="1412" w:type="dxa"/>
+            <w:vAlign w:val="center"/>
+          </w:tcPr>
+          <w:p>
+            <w:r>
+              <w:t>20/09/2024</w:t>
+            </w:r>
+          </w:p>
+        </w:tc>
+        <w:tc>
+          <w:tcPr>
+            <w:tcW w:w="1984" w:type="dxa"/>
+            <w:vAlign w:val="center"/>
+          </w:tcPr>
+          <w:p>
+            <w:r>
+              <w:t>24/09</w:t>
+            </w:r>
+            <w:r>
+              <w:t>/2024</w:t>
+            </w:r>
+          </w:p>
+        </w:tc>
+      </w:tr>
+      <w:tr>
+        <w:trPr>
+          <w:jc w:val="center"/>
+        </w:trPr>
+        <w:tc>
+          <w:tcPr>
+            <w:tcW w:w="5671" w:type="dxa"/>
+            <w:vAlign w:val="center"/>
+          </w:tcPr>
+          <w:p>
+            <w:r>
+              <w:t>Planificación</w:t>
+            </w:r>
+          </w:p>
+        </w:tc>
+        <w:tc>
+          <w:tcPr>
+            <w:tcW w:w="1412" w:type="dxa"/>
+            <w:vAlign w:val="center"/>
+          </w:tcPr>
+          <w:p>
+            <w:r>
+              <w:t>20/09/2024</w:t>
+            </w:r>
+          </w:p>
+        </w:tc>
+        <w:tc>
+          <w:tcPr>
+            <w:tcW w:w="1984" w:type="dxa"/>
+            <w:vAlign w:val="center"/>
+          </w:tcPr>
+          <w:p>
+            <w:r>
+              <w:t>24/09</w:t>
+            </w:r>
+            <w:r>
+              <w:t>/2024</w:t>
+            </w:r>
+          </w:p>
+        </w:tc>
+      </w:tr>
+      <w:tr>
+        <w:trPr>
+          <w:jc w:val="center"/>
+        </w:trPr>
+        <w:tc>
+          <w:tcPr>
+            <w:tcW w:w="5671" w:type="dxa"/>
+            <w:vAlign w:val="center"/>
+          </w:tcPr>
+          <w:p>
+            <w:r>
+              <w:t>Recursos</w:t>
+            </w:r>
+          </w:p>
+        </w:tc>
+        <w:tc>
+          <w:tcPr>
+            <w:tcW w:w="1412" w:type="dxa"/>
+            <w:vAlign w:val="center"/>
+          </w:tcPr>
+          <w:p>
+            <w:r>
+              <w:t>20/09/2024</w:t>
+            </w:r>
+          </w:p>
+        </w:tc>
+        <w:tc>
+          <w:tcPr>
+            <w:tcW w:w="1984" w:type="dxa"/>
+            <w:vAlign w:val="center"/>
+          </w:tcPr>
+          <w:p>
+            <w:r>
+              <w:t>24/09</w:t>
+            </w:r>
+            <w:r>
+              <w:t>/2024</w:t>
+            </w:r>
           </w:p>
         </w:tc>
       </w:tr>
@@ -2598,82 +3901,89 @@
       <w:r>
         <w:tab/>
       </w:r>
+      <w:bookmarkEnd w:id="7"/>
     </w:p>
     <w:p>
       <w:pPr>
         <w:pStyle w:val="PSI-Ttulo1"/>
-        <w:rPr>
-          <w:rFonts w:eastAsia="DejaVu Sans"/>
-        </w:rPr>
-      </w:pPr>
-      <w:bookmarkStart w:id="8" w:name="_Toc257627935"/>
-      <w:r>
-        <w:rPr>
-          <w:rFonts w:eastAsia="DejaVu Sans"/>
-        </w:rPr>
-        <w:t>Casos de Uso y Escenarios</w:t>
-      </w:r>
-      <w:bookmarkEnd w:id="7"/>
+      </w:pPr>
+      <w:bookmarkStart w:id="8" w:name="_Toc176975299"/>
+      <w:r>
+        <w:t>Recursos</w:t>
+      </w:r>
       <w:bookmarkEnd w:id="8"/>
     </w:p>
     <w:p>
-      <w:pPr>
-        <w:pStyle w:val="PSI-Comentario"/>
-      </w:pPr>
-      <w:r>
-        <w:t>[En este apartado hay que listar los Casos de Uso y los  escenarios que corresponden a esa iteración, los cuales están descritos en el documento de Arquitectura del Software y en el de  Especificaciones de Requerimiento de Software.]</w:t>
+      <w:r>
+        <w:t xml:space="preserve">Los recursos que se van a utilizar </w:t>
+      </w:r>
+      <w:r>
+        <w:t xml:space="preserve">para completar las tareas </w:t>
+      </w:r>
+      <w:r>
+        <w:t xml:space="preserve">son: </w:t>
       </w:r>
     </w:p>
     <w:p>
       <w:pPr>
-        <w:pStyle w:val="PSI-Normal"/>
-      </w:pPr>
+        <w:pStyle w:val="Prrafodelista"/>
+        <w:numPr>
+          <w:ilvl w:val="0"/>
+          <w:numId w:val="14"/>
+        </w:numPr>
+      </w:pPr>
+      <w:r>
+        <w:t>Paquete office.</w:t>
+      </w:r>
     </w:p>
     <w:p>
       <w:pPr>
-        <w:pStyle w:val="PSI-Ttulo1"/>
-      </w:pPr>
-      <w:bookmarkStart w:id="9" w:name="_Toc257627936"/>
-      <w:r>
-        <w:t>Recursos</w:t>
-      </w:r>
-      <w:bookmarkEnd w:id="9"/>
+        <w:pStyle w:val="Prrafodelista"/>
+        <w:numPr>
+          <w:ilvl w:val="0"/>
+          <w:numId w:val="14"/>
+        </w:numPr>
+      </w:pPr>
+      <w:r>
+        <w:t>Computadoras personales.</w:t>
+      </w:r>
     </w:p>
     <w:p>
       <w:pPr>
-        <w:pStyle w:val="PSI-Comentario"/>
-      </w:pPr>
-      <w:r>
-        <w:t>[Aquí se puede hacer referencia a los recursos adicionales que serán necesarios para el desarrollo de las actividades planificadas, por ejemplo equipos informáticos, bibliografía, etc.]</w:t>
+        <w:pStyle w:val="Prrafodelista"/>
+        <w:numPr>
+          <w:ilvl w:val="0"/>
+          <w:numId w:val="14"/>
+        </w:numPr>
+      </w:pPr>
+      <w:r>
+        <w:t>Plantillas del PSI.</w:t>
       </w:r>
     </w:p>
+    <w:p/>
     <w:p>
       <w:pPr>
         <w:pStyle w:val="PSI-Ttulo1"/>
       </w:pPr>
-    </w:p>
-    <w:p>
-      <w:pPr>
-        <w:pStyle w:val="PSI-Ttulo1"/>
-      </w:pPr>
-      <w:bookmarkStart w:id="10" w:name="_Toc257627937"/>
-      <w:r>
-        <w:t>Evaluación</w:t>
-      </w:r>
-      <w:r>
-        <w:t xml:space="preserve"> [Fecha]</w:t>
-      </w:r>
+      <w:bookmarkStart w:id="9" w:name="_Toc257627937"/>
+      <w:bookmarkStart w:id="10" w:name="_Toc176975300"/>
+      <w:r>
+        <w:t>Evaluación [Fecha]</w:t>
+      </w:r>
+      <w:bookmarkEnd w:id="9"/>
       <w:bookmarkEnd w:id="10"/>
     </w:p>
     <w:p>
       <w:pPr>
-        <w:pStyle w:val="PSI-Comentario"/>
         <w:rPr>
-          <w:u w:val="single"/>
+          <w:lang w:val="es-AR"/>
         </w:rPr>
       </w:pPr>
       <w:r>
-        <w:t>[Está sección deberá completarse una vez concluida la iteración. Basándose en los criterios previamente establecidos, evaluar el trabajo realizado y los logros obtenidos, como así también determinar los elementos de configuración que formarán parte de la línea base.]</w:t>
+        <w:rPr>
+          <w:lang w:val="es-AR"/>
+        </w:rPr>
+        <w:t>Esta sección será completada para el cierre de las actividades.</w:t>
       </w:r>
     </w:p>
     <w:p>
@@ -2681,129 +3991,166 @@
         <w:pStyle w:val="PSI-Ttulo2"/>
       </w:pPr>
       <w:bookmarkStart w:id="11" w:name="_Toc257627938"/>
+      <w:bookmarkStart w:id="12" w:name="_Toc176975301"/>
       <w:r>
         <w:t>Objetivos Alcanzados</w:t>
       </w:r>
       <w:bookmarkEnd w:id="11"/>
-    </w:p>
-    <w:p>
-      <w:pPr>
-        <w:pStyle w:val="PSI-Comentario"/>
-      </w:pPr>
-      <w:r>
-        <w:t>[Aquí se hace referencia a los objetivos que fueron alcanzados]</w:t>
-      </w:r>
-    </w:p>
-    <w:p>
-      <w:pPr>
-        <w:pStyle w:val="PSI-Ttulo2"/>
-      </w:pPr>
-    </w:p>
-    <w:p>
-      <w:pPr>
-        <w:pStyle w:val="PSI-Ttulo2"/>
-      </w:pPr>
-      <w:bookmarkStart w:id="12" w:name="_Toc257627939"/>
-      <w:r>
-        <w:t>Objetivos No A</w:t>
-      </w:r>
-      <w:r>
-        <w:t>lcanzados</w:t>
-      </w:r>
       <w:bookmarkEnd w:id="12"/>
     </w:p>
     <w:p>
       <w:pPr>
-        <w:pStyle w:val="PSI-Comentario"/>
-      </w:pPr>
-      <w:r>
-        <w:t>[Aquí se detallan todos los objetivos que No fueron alcanzados]</w:t>
+        <w:rPr>
+          <w:lang w:val="es-AR"/>
+        </w:rPr>
+      </w:pPr>
+      <w:r>
+        <w:rPr>
+          <w:lang w:val="es-AR"/>
+        </w:rPr>
+        <w:t>Esta sección será completada para el cierre de las actividades.</w:t>
       </w:r>
     </w:p>
     <w:p>
       <w:pPr>
         <w:pStyle w:val="PSI-Ttulo2"/>
       </w:pPr>
-    </w:p>
-    <w:p>
-      <w:pPr>
-        <w:pStyle w:val="PSI-Ttulo2"/>
-      </w:pPr>
-      <w:bookmarkStart w:id="13" w:name="_Toc257627940"/>
-      <w:r>
-        <w:t>Elementos incluidos en la Línea Base</w:t>
+      <w:bookmarkStart w:id="13" w:name="_Toc257627939"/>
+      <w:bookmarkStart w:id="14" w:name="_Toc176975302"/>
+      <w:r>
+        <w:t>Objetivos No Alcanzados</w:t>
       </w:r>
       <w:bookmarkEnd w:id="13"/>
-    </w:p>
-    <w:p>
-      <w:pPr>
-        <w:pStyle w:val="PSI-Comentario"/>
-      </w:pPr>
-      <w:r>
-        <w:t>[Describir los elementos que se encuentran incluidos en la Línea Base]</w:t>
-      </w:r>
-    </w:p>
-    <w:p>
-      <w:pPr>
-        <w:pStyle w:val="PSI-Ttulo1"/>
-      </w:pPr>
-    </w:p>
-    <w:p>
-      <w:pPr>
-        <w:pStyle w:val="PSI-Ttulo1"/>
-      </w:pPr>
-      <w:bookmarkStart w:id="14" w:name="_Toc257627941"/>
-      <w:r>
-        <w:t>Conclusión</w:t>
-      </w:r>
       <w:bookmarkEnd w:id="14"/>
     </w:p>
     <w:p>
       <w:pPr>
-        <w:pStyle w:val="PSI-Comentario"/>
-      </w:pPr>
-      <w:r>
-        <w:t>[Mencionar las apreciaciones personales del trabajo realizado en esta iteración, los problemas que surgieron y los logros destacables. Por último, establecer si se está en condiciones de pasar a una nueva iteración, o fase según corresponda, o si bien es necesario realizar una nueva planificación del trabajo pendiente.]</w:t>
+        <w:rPr>
+          <w:lang w:val="es-AR"/>
+        </w:rPr>
+      </w:pPr>
+      <w:r>
+        <w:rPr>
+          <w:lang w:val="es-AR"/>
+        </w:rPr>
+        <w:t>Esta sección será completada para el cierre de las actividades.</w:t>
       </w:r>
     </w:p>
     <w:p>
       <w:pPr>
         <w:pStyle w:val="PSI-Ttulo2"/>
       </w:pPr>
-      <w:bookmarkStart w:id="15" w:name="_Toc238197620"/>
-    </w:p>
-    <w:p>
-      <w:pPr>
-        <w:pStyle w:val="PSI-Ttulo2"/>
-      </w:pPr>
-      <w:bookmarkStart w:id="16" w:name="_Toc257627942"/>
-      <w:r>
-        <w:t>Estado del repositorio</w:t>
+      <w:bookmarkStart w:id="15" w:name="_Toc257627940"/>
+      <w:bookmarkStart w:id="16" w:name="_Toc176975303"/>
+      <w:r>
+        <w:t>Elementos incluidos en la Línea Base</w:t>
       </w:r>
       <w:bookmarkEnd w:id="15"/>
       <w:bookmarkEnd w:id="16"/>
     </w:p>
     <w:p>
       <w:pPr>
-        <w:pStyle w:val="PSI-Comentario"/>
-      </w:pPr>
-      <w:r>
-        <w:t>[Incluir aquí el número de revisión del repositorio a la fecha.]</w:t>
+        <w:rPr>
+          <w:lang w:val="es-AR"/>
+        </w:rPr>
+      </w:pPr>
+      <w:r>
+        <w:rPr>
+          <w:lang w:val="es-AR"/>
+        </w:rPr>
+        <w:t>Esta sección será completada para el cierre de las actividades.</w:t>
       </w:r>
     </w:p>
     <w:p>
       <w:pPr>
-        <w:pStyle w:val="PSI-Normal"/>
-      </w:pPr>
+        <w:pStyle w:val="PSI-Ttulo1"/>
+      </w:pPr>
+      <w:bookmarkStart w:id="17" w:name="_Toc257627941"/>
+      <w:bookmarkStart w:id="18" w:name="_Toc176975304"/>
+      <w:r>
+        <w:t>Conclusión</w:t>
+      </w:r>
+      <w:bookmarkEnd w:id="17"/>
+      <w:bookmarkEnd w:id="18"/>
     </w:p>
     <w:p>
       <w:pPr>
-        <w:pStyle w:val="PSI-Comentario"/>
-      </w:pPr>
+        <w:rPr>
+          <w:lang w:val="es-AR"/>
+        </w:rPr>
+      </w:pPr>
+      <w:bookmarkStart w:id="19" w:name="_Toc238197620"/>
+      <w:r>
+        <w:rPr>
+          <w:lang w:val="es-AR"/>
+        </w:rPr>
+        <w:t>Esta sección será completada para el cierre de las actividades.</w:t>
+      </w:r>
+    </w:p>
+    <w:p>
+      <w:pPr>
+        <w:pStyle w:val="PSI-Ttulo2"/>
+      </w:pPr>
+      <w:bookmarkStart w:id="20" w:name="_Toc257627942"/>
+      <w:bookmarkStart w:id="21" w:name="_Toc176975305"/>
+      <w:r>
+        <w:lastRenderedPageBreak/>
+        <w:t>Estado del repositorio</w:t>
+      </w:r>
+      <w:bookmarkEnd w:id="19"/>
+      <w:bookmarkEnd w:id="20"/>
+      <w:bookmarkEnd w:id="21"/>
+    </w:p>
+    <w:p>
+      <w:r>
+        <w:drawing>
+          <wp:inline distT="0" distB="0" distL="0" distR="0" wp14:anchorId="5B589472" wp14:editId="53A3583C">
+            <wp:extent cx="5400040" cy="1898650"/>
+            <wp:effectExtent l="0" t="0" r="0" b="6350"/>
+            <wp:docPr id="2028049833" name="Imagen 1" descr="Captura de pantalla de un celular&#10;&#10;Descripción generada automáticamente"/>
+            <wp:cNvGraphicFramePr>
+              <a:graphicFrameLocks xmlns:a="http://schemas.openxmlformats.org/drawingml/2006/main" noChangeAspect="1"/>
+            </wp:cNvGraphicFramePr>
+            <a:graphic xmlns:a="http://schemas.openxmlformats.org/drawingml/2006/main">
+              <a:graphicData uri="http://schemas.openxmlformats.org/drawingml/2006/picture">
+                <pic:pic xmlns:pic="http://schemas.openxmlformats.org/drawingml/2006/picture">
+                  <pic:nvPicPr>
+                    <pic:cNvPr id="2028049833" name="Imagen 1" descr="Captura de pantalla de un celular&#10;&#10;Descripción generada automáticamente"/>
+                    <pic:cNvPicPr/>
+                  </pic:nvPicPr>
+                  <pic:blipFill>
+                    <a:blip r:embed="rId12"/>
+                    <a:stretch>
+                      <a:fillRect/>
+                    </a:stretch>
+                  </pic:blipFill>
+                  <pic:spPr>
+                    <a:xfrm>
+                      <a:off x="0" y="0"/>
+                      <a:ext cx="5400040" cy="1898650"/>
+                    </a:xfrm>
+                    <a:prstGeom prst="rect">
+                      <a:avLst/>
+                    </a:prstGeom>
+                  </pic:spPr>
+                </pic:pic>
+              </a:graphicData>
+            </a:graphic>
+          </wp:inline>
+        </w:drawing>
+      </w:r>
+    </w:p>
+    <w:p>
+      <w:pPr>
+        <w:jc w:val="center"/>
+      </w:pPr>
+      <w:r>
+        <w:t>Captura del día 11/09/2024.</w:t>
+      </w:r>
     </w:p>
     <w:sectPr>
-      <w:headerReference w:type="default" r:id="rId11"/>
-      <w:footerReference w:type="default" r:id="rId12"/>
+      <w:headerReference w:type="default" r:id="rId13"/>
+      <w:footerReference w:type="default" r:id="rId14"/>
       <w:pgSz w:w="11906" w:h="16838"/>
       <w:pgMar w:top="1535" w:right="1701" w:bottom="1417" w:left="1701" w:header="567" w:footer="572" w:gutter="0"/>
       <w:cols w:space="708"/>
@@ -2818,9 +4165,6 @@
 <w:endnotes xmlns:wpc="http://schemas.microsoft.com/office/word/2010/wordprocessingCanvas" xmlns:cx="http://schemas.microsoft.com/office/drawing/2014/chartex" xmlns:cx1="http://schemas.microsoft.com/office/drawing/2015/9/8/chartex" xmlns:cx2="http://schemas.microsoft.com/office/drawing/2015/10/21/chartex" xmlns:cx3="http://schemas.microsoft.com/office/drawing/2016/5/9/chartex" xmlns:cx4="http://schemas.microsoft.com/office/drawing/2016/5/10/chartex" xmlns:cx5="http://schemas.microsoft.com/office/drawing/2016/5/11/chartex" xmlns:cx6="http://schemas.microsoft.com/office/drawing/2016/5/12/chartex" xmlns:cx7="http://schemas.microsoft.com/office/drawing/2016/5/13/chartex" xmlns:cx8="http://schemas.microsoft.com/office/drawing/2016/5/14/chartex" xmlns:mc="http://schemas.openxmlformats.org/markup-compatibility/2006" xmlns:aink="http://schemas.microsoft.com/office/drawing/2016/ink" xmlns:am3d="http://schemas.microsoft.com/office/drawing/2017/model3d" xmlns:o="urn:schemas-microsoft-com:office:office" xmlns:oel="http://schemas.microsoft.com/office/2019/extlst" xmlns:r="http://schemas.openxmlformats.org/officeDocument/2006/relationships" xmlns:m="http://schemas.openxmlformats.org/officeDocument/2006/math" xmlns:v="urn:schemas-microsoft-com:vml" xmlns:wp14="http://schemas.microsoft.com/office/word/2010/wordprocessingDrawing" xmlns:wp="http://schemas.openxmlformats.org/drawingml/2006/wordprocessingDrawing" xmlns:w10="urn:schemas-microsoft-com:office:word" xmlns:w="http://schemas.openxmlformats.org/wordprocessingml/2006/main" xmlns:w14="http://schemas.microsoft.com/office/word/2010/wordml" xmlns:w15="http://schemas.microsoft.com/office/word/2012/wordml" xmlns:w16cex="http://schemas.microsoft.com/office/word/2018/wordml/cex" xmlns:w16cid="http://schemas.microsoft.com/office/word/2016/wordml/cid" xmlns:w16="http://schemas.microsoft.com/office/word/2018/wordml" xmlns:w16du="http://schemas.microsoft.com/office/word/2023/wordml/word16du" xmlns:w16sdtdh="http://schemas.microsoft.com/office/word/2020/wordml/sdtdatahash" xmlns:w16se="http://schemas.microsoft.com/office/word/2015/wordml/symex" xmlns:wpg="http://schemas.microsoft.com/office/word/2010/wordprocessingGroup" xmlns:wpi="http://schemas.microsoft.com/office/word/2010/wordprocessingInk" xmlns:wne="http://schemas.microsoft.com/office/word/2006/wordml" xmlns:wps="http://schemas.microsoft.com/office/word/2010/wordprocessingShape" mc:Ignorable="w14 w15 w16se w16cid w16 w16cex w16sdtdh w16du wp14">
   <w:endnote w:type="separator" w:id="-1">
     <w:p>
-      <w:pPr>
-        <w:spacing w:before="0" w:line="240" w:lineRule="auto"/>
-      </w:pPr>
       <w:r>
         <w:separator/>
       </w:r>
@@ -2829,9 +4173,6 @@
   </w:endnote>
   <w:endnote w:type="continuationSeparator" w:id="0">
     <w:p>
-      <w:pPr>
-        <w:spacing w:before="0" w:line="240" w:lineRule="auto"/>
-      </w:pPr>
       <w:r>
         <w:continuationSeparator/>
       </w:r>
@@ -2844,17 +4185,6 @@
 <file path=word/footer1.xml><?xml version="1.0" encoding="utf-8"?>
 <w:ftr xmlns:wpc="http://schemas.microsoft.com/office/word/2010/wordprocessingCanvas" xmlns:cx="http://schemas.microsoft.com/office/drawing/2014/chartex" xmlns:cx1="http://schemas.microsoft.com/office/drawing/2015/9/8/chartex" xmlns:cx2="http://schemas.microsoft.com/office/drawing/2015/10/21/chartex" xmlns:cx3="http://schemas.microsoft.com/office/drawing/2016/5/9/chartex" xmlns:cx4="http://schemas.microsoft.com/office/drawing/2016/5/10/chartex" xmlns:cx5="http://schemas.microsoft.com/office/drawing/2016/5/11/chartex" xmlns:cx6="http://schemas.microsoft.com/office/drawing/2016/5/12/chartex" xmlns:cx7="http://schemas.microsoft.com/office/drawing/2016/5/13/chartex" xmlns:cx8="http://schemas.microsoft.com/office/drawing/2016/5/14/chartex" xmlns:mc="http://schemas.openxmlformats.org/markup-compatibility/2006" xmlns:aink="http://schemas.microsoft.com/office/drawing/2016/ink" xmlns:am3d="http://schemas.microsoft.com/office/drawing/2017/model3d" xmlns:o="urn:schemas-microsoft-com:office:office" xmlns:oel="http://schemas.microsoft.com/office/2019/extlst" xmlns:r="http://schemas.openxmlformats.org/officeDocument/2006/relationships" xmlns:m="http://schemas.openxmlformats.org/officeDocument/2006/math" xmlns:v="urn:schemas-microsoft-com:vml" xmlns:wp14="http://schemas.microsoft.com/office/word/2010/wordprocessingDrawing" xmlns:wp="http://schemas.openxmlformats.org/drawingml/2006/wordprocessingDrawing" xmlns:w10="urn:schemas-microsoft-com:office:word" xmlns:w="http://schemas.openxmlformats.org/wordprocessingml/2006/main" xmlns:w14="http://schemas.microsoft.com/office/word/2010/wordml" xmlns:w15="http://schemas.microsoft.com/office/word/2012/wordml" xmlns:w16cex="http://schemas.microsoft.com/office/word/2018/wordml/cex" xmlns:w16cid="http://schemas.microsoft.com/office/word/2016/wordml/cid" xmlns:w16="http://schemas.microsoft.com/office/word/2018/wordml" xmlns:w16du="http://schemas.microsoft.com/office/word/2023/wordml/word16du" xmlns:w16sdtdh="http://schemas.microsoft.com/office/word/2020/wordml/sdtdatahash" xmlns:w16se="http://schemas.microsoft.com/office/word/2015/wordml/symex" xmlns:wpg="http://schemas.microsoft.com/office/word/2010/wordprocessingGroup" xmlns:wpi="http://schemas.microsoft.com/office/word/2010/wordprocessingInk" xmlns:wne="http://schemas.microsoft.com/office/word/2006/wordml" xmlns:wps="http://schemas.microsoft.com/office/word/2010/wordprocessingShape" mc:Ignorable="w14 w15 w16se w16cid w16 w16cex w16sdtdh w16du wp14">
   <w:p>
-    <w:pPr>
-      <w:tabs>
-        <w:tab w:val="center" w:pos="4252"/>
-      </w:tabs>
-    </w:pPr>
-    <w:r>
-      <w:rPr>
-        <w:lang w:val="es-AR"/>
-      </w:rPr>
-      <w:t xml:space="preserve">Nombre del Grupo de Desarrollo o Asignatura   </w:t>
-    </w:r>
     <w:r>
       <w:rPr>
         <w:noProof/>
@@ -3066,6 +4396,14 @@
       </mc:AlternateContent>
     </w:r>
     <w:r>
+      <w:t>T-</w:t>
+    </w:r>
+    <w:proofErr w:type="spellStart"/>
+    <w:r>
+      <w:t>Code</w:t>
+    </w:r>
+    <w:proofErr w:type="spellEnd"/>
+    <w:r>
       <w:tab/>
     </w:r>
     <w:r>
@@ -3081,77 +4419,60 @@
       <w:tab/>
     </w:r>
     <w:r>
-      <w:rPr>
-        <w:rFonts w:ascii="Cambria" w:hAnsi="Cambria" w:cs="Cambria"/>
-      </w:rPr>
+      <w:tab/>
+    </w:r>
+    <w:r>
+      <w:tab/>
+    </w:r>
+    <w:r>
+      <w:tab/>
+    </w:r>
+    <w:r>
+      <w:tab/>
+    </w:r>
+    <w:r>
+      <w:tab/>
+    </w:r>
+    <w:r>
       <w:t xml:space="preserve">Página </w:t>
     </w:r>
     <w:r>
-      <w:rPr>
-        <w:rFonts w:ascii="Cambria" w:hAnsi="Cambria" w:cs="Cambria"/>
-      </w:rPr>
       <w:fldChar w:fldCharType="begin"/>
     </w:r>
     <w:r>
-      <w:rPr>
-        <w:rFonts w:ascii="Cambria" w:hAnsi="Cambria" w:cs="Cambria"/>
-      </w:rPr>
       <w:instrText xml:space="preserve"> PAGE </w:instrText>
     </w:r>
     <w:r>
-      <w:rPr>
-        <w:rFonts w:ascii="Cambria" w:hAnsi="Cambria" w:cs="Cambria"/>
-      </w:rPr>
       <w:fldChar w:fldCharType="separate"/>
     </w:r>
     <w:r>
       <w:rPr>
-        <w:rFonts w:ascii="Cambria" w:hAnsi="Cambria" w:cs="Cambria"/>
         <w:noProof/>
       </w:rPr>
       <w:t>6</w:t>
     </w:r>
     <w:r>
-      <w:rPr>
-        <w:rFonts w:ascii="Cambria" w:hAnsi="Cambria" w:cs="Cambria"/>
-      </w:rPr>
       <w:fldChar w:fldCharType="end"/>
     </w:r>
     <w:r>
-      <w:rPr>
-        <w:rFonts w:ascii="Cambria" w:hAnsi="Cambria" w:cs="Cambria"/>
-      </w:rPr>
       <w:t xml:space="preserve"> de </w:t>
     </w:r>
     <w:r>
-      <w:rPr>
-        <w:rFonts w:ascii="Cambria" w:hAnsi="Cambria" w:cs="Cambria"/>
-      </w:rPr>
       <w:fldChar w:fldCharType="begin"/>
     </w:r>
     <w:r>
-      <w:rPr>
-        <w:rFonts w:ascii="Cambria" w:hAnsi="Cambria" w:cs="Cambria"/>
-      </w:rPr>
       <w:instrText xml:space="preserve"> NUMPAGES  </w:instrText>
     </w:r>
     <w:r>
-      <w:rPr>
-        <w:rFonts w:ascii="Cambria" w:hAnsi="Cambria" w:cs="Cambria"/>
-      </w:rPr>
       <w:fldChar w:fldCharType="separate"/>
     </w:r>
     <w:r>
       <w:rPr>
-        <w:rFonts w:ascii="Cambria" w:hAnsi="Cambria" w:cs="Cambria"/>
         <w:noProof/>
       </w:rPr>
       <w:t>6</w:t>
     </w:r>
     <w:r>
-      <w:rPr>
-        <w:rFonts w:ascii="Cambria" w:hAnsi="Cambria" w:cs="Cambria"/>
-      </w:rPr>
       <w:fldChar w:fldCharType="end"/>
     </w:r>
     <w:r>
@@ -3230,16 +4551,53 @@
   </w:p>
   <w:p>
     <w:pPr>
-      <w:tabs>
-        <w:tab w:val="center" w:pos="4252"/>
-      </w:tabs>
       <w:spacing w:before="0"/>
     </w:pPr>
     <w:r>
       <w:rPr>
         <w:lang w:val="es-AR"/>
       </w:rPr>
-      <w:t>Nombre del Autor</w:t>
+      <w:t xml:space="preserve">Agustín </w:t>
+    </w:r>
+    <w:proofErr w:type="spellStart"/>
+    <w:r>
+      <w:rPr>
+        <w:lang w:val="es-AR"/>
+      </w:rPr>
+      <w:t>Collareda</w:t>
+    </w:r>
+    <w:proofErr w:type="spellEnd"/>
+    <w:r>
+      <w:rPr>
+        <w:lang w:val="es-AR"/>
+      </w:rPr>
+      <w:t xml:space="preserve">, Cintia </w:t>
+    </w:r>
+    <w:proofErr w:type="spellStart"/>
+    <w:r>
+      <w:rPr>
+        <w:lang w:val="es-AR"/>
+      </w:rPr>
+      <w:t>Hernandez</w:t>
+    </w:r>
+    <w:proofErr w:type="spellEnd"/>
+    <w:r>
+      <w:rPr>
+        <w:lang w:val="es-AR"/>
+      </w:rPr>
+      <w:t xml:space="preserve"> y </w:t>
+    </w:r>
+    <w:r>
+      <w:rPr>
+        <w:lang w:val="es-AR"/>
+      </w:rPr>
+      <w:t>Hugo Frey</w:t>
+    </w:r>
+    <w:r>
+      <w:rPr>
+        <w:lang w:val="es-AR"/>
+      </w:rPr>
+      <w:t xml:space="preserve"> z</w:t>
     </w:r>
   </w:p>
 </w:ftr>
@@ -3249,9 +4607,6 @@
 <w:footnotes xmlns:wpc="http://schemas.microsoft.com/office/word/2010/wordprocessingCanvas" xmlns:cx="http://schemas.microsoft.com/office/drawing/2014/chartex" xmlns:cx1="http://schemas.microsoft.com/office/drawing/2015/9/8/chartex" xmlns:cx2="http://schemas.microsoft.com/office/drawing/2015/10/21/chartex" xmlns:cx3="http://schemas.microsoft.com/office/drawing/2016/5/9/chartex" xmlns:cx4="http://schemas.microsoft.com/office/drawing/2016/5/10/chartex" xmlns:cx5="http://schemas.microsoft.com/office/drawing/2016/5/11/chartex" xmlns:cx6="http://schemas.microsoft.com/office/drawing/2016/5/12/chartex" xmlns:cx7="http://schemas.microsoft.com/office/drawing/2016/5/13/chartex" xmlns:cx8="http://schemas.microsoft.com/office/drawing/2016/5/14/chartex" xmlns:mc="http://schemas.openxmlformats.org/markup-compatibility/2006" xmlns:aink="http://schemas.microsoft.com/office/drawing/2016/ink" xmlns:am3d="http://schemas.microsoft.com/office/drawing/2017/model3d" xmlns:o="urn:schemas-microsoft-com:office:office" xmlns:oel="http://schemas.microsoft.com/office/2019/extlst" xmlns:r="http://schemas.openxmlformats.org/officeDocument/2006/relationships" xmlns:m="http://schemas.openxmlformats.org/officeDocument/2006/math" xmlns:v="urn:schemas-microsoft-com:vml" xmlns:wp14="http://schemas.microsoft.com/office/word/2010/wordprocessingDrawing" xmlns:wp="http://schemas.openxmlformats.org/drawingml/2006/wordprocessingDrawing" xmlns:w10="urn:schemas-microsoft-com:office:word" xmlns:w="http://schemas.openxmlformats.org/wordprocessingml/2006/main" xmlns:w14="http://schemas.microsoft.com/office/word/2010/wordml" xmlns:w15="http://schemas.microsoft.com/office/word/2012/wordml" xmlns:w16cex="http://schemas.microsoft.com/office/word/2018/wordml/cex" xmlns:w16cid="http://schemas.microsoft.com/office/word/2016/wordml/cid" xmlns:w16="http://schemas.microsoft.com/office/word/2018/wordml" xmlns:w16du="http://schemas.microsoft.com/office/word/2023/wordml/word16du" xmlns:w16sdtdh="http://schemas.microsoft.com/office/word/2020/wordml/sdtdatahash" xmlns:w16se="http://schemas.microsoft.com/office/word/2015/wordml/symex" xmlns:wpg="http://schemas.microsoft.com/office/word/2010/wordprocessingGroup" xmlns:wpi="http://schemas.microsoft.com/office/word/2010/wordprocessingInk" xmlns:wne="http://schemas.microsoft.com/office/word/2006/wordml" xmlns:wps="http://schemas.microsoft.com/office/word/2010/wordprocessingShape" mc:Ignorable="w14 w15 w16se w16cid w16 w16cex w16sdtdh w16du wp14">
   <w:footnote w:type="separator" w:id="-1">
     <w:p>
-      <w:pPr>
-        <w:spacing w:before="0" w:line="240" w:lineRule="auto"/>
-      </w:pPr>
       <w:r>
         <w:separator/>
       </w:r>
@@ -3260,9 +4615,6 @@
   </w:footnote>
   <w:footnote w:type="continuationSeparator" w:id="0">
     <w:p>
-      <w:pPr>
-        <w:spacing w:before="0" w:line="240" w:lineRule="auto"/>
-      </w:pPr>
       <w:r>
         <w:continuationSeparator/>
       </w:r>
@@ -3277,64 +4629,24 @@
   <w:p>
     <w:pPr>
       <w:pStyle w:val="Encabezado"/>
-      <w:rPr>
-        <w:rFonts w:ascii="Cambria" w:eastAsia="Times New Roman" w:hAnsi="Cambria"/>
-      </w:rPr>
     </w:pPr>
     <w:r>
       <w:rPr>
-        <w:rFonts w:ascii="Cambria" w:eastAsia="Times New Roman" w:hAnsi="Cambria"/>
-        <w:lang w:val="es-AR"/>
-      </w:rPr>
-      <w:t>Plan de Iteración</w:t>
-    </w:r>
-    <w:r>
-      <w:rPr>
-        <w:rFonts w:ascii="Cambria" w:eastAsia="Times New Roman" w:hAnsi="Cambria"/>
-      </w:rPr>
-      <w:t xml:space="preserve">, </w:t>
-    </w:r>
-    <w:r>
-      <w:rPr>
-        <w:rFonts w:ascii="Cambria" w:eastAsia="Times New Roman" w:hAnsi="Cambria"/>
-        <w:lang w:val="es-AR"/>
-      </w:rPr>
-      <w:t>Fase [], Iteración []</w:t>
-    </w:r>
-  </w:p>
-  <w:p>
-    <w:pPr>
-      <w:pStyle w:val="Encabezado"/>
-      <w:tabs>
-        <w:tab w:val="clear" w:pos="4252"/>
-        <w:tab w:val="clear" w:pos="8504"/>
-        <w:tab w:val="left" w:pos="7740"/>
-      </w:tabs>
-      <w:ind w:left="0" w:firstLine="0"/>
-      <w:rPr>
-        <w:rFonts w:ascii="Cambria" w:eastAsia="Times New Roman" w:hAnsi="Cambria"/>
-        <w:szCs w:val="36"/>
-      </w:rPr>
-    </w:pPr>
-    <w:r>
-      <w:rPr>
-        <w:rFonts w:ascii="Cambria" w:eastAsia="Times New Roman" w:hAnsi="Cambria"/>
         <w:noProof/>
-        <w:szCs w:val="36"/>
       </w:rPr>
       <w:drawing>
-        <wp:anchor distT="0" distB="0" distL="114300" distR="114300" simplePos="0" relativeHeight="251661312" behindDoc="0" locked="0" layoutInCell="1" allowOverlap="1" wp14:anchorId="0EB0C201" wp14:editId="5FAAD7B3">
+        <wp:anchor distT="0" distB="0" distL="114300" distR="114300" simplePos="0" relativeHeight="251663360" behindDoc="0" locked="0" layoutInCell="1" allowOverlap="1" wp14:anchorId="5CF17FF6" wp14:editId="5A66663F">
           <wp:simplePos x="0" y="0"/>
-          <wp:positionH relativeFrom="margin">
-            <wp:posOffset>5235575</wp:posOffset>
+          <wp:positionH relativeFrom="column">
+            <wp:posOffset>5078730</wp:posOffset>
           </wp:positionH>
-          <wp:positionV relativeFrom="margin">
-            <wp:posOffset>-857885</wp:posOffset>
+          <wp:positionV relativeFrom="paragraph">
+            <wp:posOffset>-242977</wp:posOffset>
           </wp:positionV>
-          <wp:extent cx="669290" cy="669290"/>
-          <wp:effectExtent l="0" t="0" r="0" b="0"/>
-          <wp:wrapSquare wrapText="bothSides"/>
-          <wp:docPr id="43" name="0 Imagen" descr="psi-negro.png"/>
+          <wp:extent cx="665683" cy="617228"/>
+          <wp:effectExtent l="0" t="0" r="1270" b="0"/>
+          <wp:wrapNone/>
+          <wp:docPr id="1598861018" name="Imagen 16" descr="Icono&#10;&#10;Descripción generada automáticamente"/>
           <wp:cNvGraphicFramePr>
             <a:graphicFrameLocks xmlns:a="http://schemas.openxmlformats.org/drawingml/2006/main" noChangeAspect="1"/>
           </wp:cNvGraphicFramePr>
@@ -3342,10 +4654,8 @@
             <a:graphicData uri="http://schemas.openxmlformats.org/drawingml/2006/picture">
               <pic:pic xmlns:pic="http://schemas.openxmlformats.org/drawingml/2006/picture">
                 <pic:nvPicPr>
-                  <pic:cNvPr id="0" name="0 Imagen" descr="psi-negro.png"/>
-                  <pic:cNvPicPr>
-                    <a:picLocks noChangeAspect="1" noChangeArrowheads="1"/>
-                  </pic:cNvPicPr>
+                  <pic:cNvPr id="1598861018" name="Imagen 16" descr="Icono&#10;&#10;Descripción generada automáticamente"/>
+                  <pic:cNvPicPr/>
                 </pic:nvPicPr>
                 <pic:blipFill>
                   <a:blip r:embed="rId1">
@@ -3355,31 +4665,26 @@
                       </a:ext>
                     </a:extLst>
                   </a:blip>
-                  <a:srcRect/>
                   <a:stretch>
                     <a:fillRect/>
                   </a:stretch>
                 </pic:blipFill>
-                <pic:spPr bwMode="auto">
+                <pic:spPr>
                   <a:xfrm>
                     <a:off x="0" y="0"/>
-                    <a:ext cx="669290" cy="669290"/>
+                    <a:ext cx="665683" cy="617228"/>
                   </a:xfrm>
                   <a:prstGeom prst="rect">
                     <a:avLst/>
                   </a:prstGeom>
-                  <a:noFill/>
-                  <a:ln>
-                    <a:noFill/>
-                  </a:ln>
                 </pic:spPr>
               </pic:pic>
             </a:graphicData>
           </a:graphic>
-          <wp14:sizeRelH relativeFrom="page">
+          <wp14:sizeRelH relativeFrom="margin">
             <wp14:pctWidth>0</wp14:pctWidth>
           </wp14:sizeRelH>
-          <wp14:sizeRelV relativeFrom="page">
+          <wp14:sizeRelV relativeFrom="margin">
             <wp14:pctHeight>0</wp14:pctHeight>
           </wp14:sizeRelV>
         </wp:anchor>
@@ -3387,12 +4692,48 @@
     </w:r>
     <w:r>
       <w:rPr>
-        <w:rFonts w:ascii="Cambria" w:eastAsia="Times New Roman" w:hAnsi="Cambria"/>
+        <w:lang w:val="es-AR"/>
+      </w:rPr>
+      <w:t>Plan de Iteración</w:t>
+    </w:r>
+    <w:r>
+      <w:t xml:space="preserve">, </w:t>
+    </w:r>
+    <w:r>
+      <w:rPr>
+        <w:lang w:val="es-AR"/>
+      </w:rPr>
+      <w:t xml:space="preserve">Fase </w:t>
+    </w:r>
+    <w:r>
+      <w:rPr>
+        <w:lang w:val="es-AR"/>
+      </w:rPr>
+      <w:t>elaboración</w:t>
+    </w:r>
+    <w:r>
+      <w:rPr>
+        <w:lang w:val="es-AR"/>
+      </w:rPr>
+      <w:t xml:space="preserve">, Iteración </w:t>
+    </w:r>
+    <w:r>
+      <w:rPr>
+        <w:lang w:val="es-AR"/>
+      </w:rPr>
+      <w:t>1</w:t>
+    </w:r>
+  </w:p>
+  <w:p>
+    <w:pPr>
+      <w:pStyle w:val="Encabezado"/>
+    </w:pPr>
+    <w:r>
+      <w:rPr>
         <w:noProof/>
-        <w:szCs w:val="36"/>
       </w:rPr>
       <w:drawing>
-        <wp:anchor distT="0" distB="0" distL="114300" distR="114300" simplePos="0" relativeHeight="251660288" behindDoc="0" locked="0" layoutInCell="1" allowOverlap="1" wp14:anchorId="2E0F6A65" wp14:editId="58C6840E">
+        <wp:anchor distT="0" distB="0" distL="114300" distR="114300" simplePos="0" relativeHeight="251660288" behindDoc="0" locked="0" layoutInCell="1" allowOverlap="1" wp14:anchorId="2E0F6A65" wp14:editId="4EF6C379">
           <wp:simplePos x="0" y="0"/>
           <wp:positionH relativeFrom="margin">
             <wp:posOffset>-470535</wp:posOffset>
@@ -3456,9 +4797,7 @@
     </w:r>
     <w:r>
       <w:rPr>
-        <w:rFonts w:ascii="Cambria" w:eastAsia="Times New Roman" w:hAnsi="Cambria"/>
         <w:noProof/>
-        <w:szCs w:val="36"/>
         <w:lang w:eastAsia="es-ES"/>
       </w:rPr>
       <mc:AlternateContent>
@@ -3531,9 +4870,7 @@
     </w:r>
     <w:r>
       <w:rPr>
-        <w:rFonts w:ascii="Cambria" w:eastAsia="Times New Roman" w:hAnsi="Cambria"/>
         <w:noProof/>
-        <w:szCs w:val="36"/>
         <w:lang w:eastAsia="es-ES"/>
       </w:rPr>
       <mc:AlternateContent>
@@ -3606,9 +4943,7 @@
     </w:r>
     <w:r>
       <w:rPr>
-        <w:rFonts w:ascii="Cambria" w:eastAsia="Times New Roman" w:hAnsi="Cambria"/>
         <w:noProof/>
-        <w:szCs w:val="36"/>
         <w:lang w:eastAsia="es-ES"/>
       </w:rPr>
       <mc:AlternateContent>
@@ -3744,17 +5079,17 @@
       </mc:AlternateContent>
     </w:r>
     <w:r>
-      <w:rPr>
-        <w:rFonts w:ascii="Cambria" w:eastAsia="Times New Roman" w:hAnsi="Cambria"/>
-        <w:szCs w:val="36"/>
-      </w:rPr>
-      <w:t>&lt;Nombre del Proyecto&gt;</w:t>
+      <w:t xml:space="preserve">Vesta </w:t>
+    </w:r>
+    <w:proofErr w:type="spellStart"/>
+    <w:r>
+      <w:t>Risk</w:t>
+    </w:r>
+    <w:proofErr w:type="spellEnd"/>
+    <w:r>
+      <w:t xml:space="preserve"> Manager</w:t>
     </w:r>
     <w:r>
-      <w:rPr>
-        <w:rFonts w:ascii="Cambria" w:eastAsia="Times New Roman" w:hAnsi="Cambria"/>
-        <w:szCs w:val="36"/>
-      </w:rPr>
       <w:tab/>
     </w:r>
   </w:p>
@@ -4595,6 +5930,118 @@
     </w:lvl>
   </w:abstractNum>
   <w:abstractNum w:abstractNumId="6" w15:restartNumberingAfterBreak="0">
+    <w:nsid w:val="43C935BD"/>
+    <w:multiLevelType w:val="hybridMultilevel"/>
+    <w:tmpl w:val="A22A956E"/>
+    <w:lvl w:ilvl="0" w:tplc="EE2A6F70">
+      <w:numFmt w:val="bullet"/>
+      <w:lvlText w:val="-"/>
+      <w:lvlJc w:val="left"/>
+      <w:pPr>
+        <w:ind w:left="720" w:hanging="360"/>
+      </w:pPr>
+      <w:rPr>
+        <w:rFonts w:ascii="Calibri" w:eastAsia="Calibri" w:hAnsi="Calibri" w:cs="Calibri" w:hint="default"/>
+      </w:rPr>
+    </w:lvl>
+    <w:lvl w:ilvl="1" w:tplc="2C0A0003" w:tentative="1">
+      <w:start w:val="1"/>
+      <w:numFmt w:val="bullet"/>
+      <w:lvlText w:val="o"/>
+      <w:lvlJc w:val="left"/>
+      <w:pPr>
+        <w:ind w:left="1440" w:hanging="360"/>
+      </w:pPr>
+      <w:rPr>
+        <w:rFonts w:ascii="Courier New" w:hAnsi="Courier New" w:cs="Courier New" w:hint="default"/>
+      </w:rPr>
+    </w:lvl>
+    <w:lvl w:ilvl="2" w:tplc="2C0A0005" w:tentative="1">
+      <w:start w:val="1"/>
+      <w:numFmt w:val="bullet"/>
+      <w:lvlText w:val=""/>
+      <w:lvlJc w:val="left"/>
+      <w:pPr>
+        <w:ind w:left="2160" w:hanging="360"/>
+      </w:pPr>
+      <w:rPr>
+        <w:rFonts w:ascii="Wingdings" w:hAnsi="Wingdings" w:hint="default"/>
+      </w:rPr>
+    </w:lvl>
+    <w:lvl w:ilvl="3" w:tplc="2C0A0001" w:tentative="1">
+      <w:start w:val="1"/>
+      <w:numFmt w:val="bullet"/>
+      <w:lvlText w:val=""/>
+      <w:lvlJc w:val="left"/>
+      <w:pPr>
+        <w:ind w:left="2880" w:hanging="360"/>
+      </w:pPr>
+      <w:rPr>
+        <w:rFonts w:ascii="Symbol" w:hAnsi="Symbol" w:hint="default"/>
+      </w:rPr>
+    </w:lvl>
+    <w:lvl w:ilvl="4" w:tplc="2C0A0003" w:tentative="1">
+      <w:start w:val="1"/>
+      <w:numFmt w:val="bullet"/>
+      <w:lvlText w:val="o"/>
+      <w:lvlJc w:val="left"/>
+      <w:pPr>
+        <w:ind w:left="3600" w:hanging="360"/>
+      </w:pPr>
+      <w:rPr>
+        <w:rFonts w:ascii="Courier New" w:hAnsi="Courier New" w:cs="Courier New" w:hint="default"/>
+      </w:rPr>
+    </w:lvl>
+    <w:lvl w:ilvl="5" w:tplc="2C0A0005" w:tentative="1">
+      <w:start w:val="1"/>
+      <w:numFmt w:val="bullet"/>
+      <w:lvlText w:val=""/>
+      <w:lvlJc w:val="left"/>
+      <w:pPr>
+        <w:ind w:left="4320" w:hanging="360"/>
+      </w:pPr>
+      <w:rPr>
+        <w:rFonts w:ascii="Wingdings" w:hAnsi="Wingdings" w:hint="default"/>
+      </w:rPr>
+    </w:lvl>
+    <w:lvl w:ilvl="6" w:tplc="2C0A0001" w:tentative="1">
+      <w:start w:val="1"/>
+      <w:numFmt w:val="bullet"/>
+      <w:lvlText w:val=""/>
+      <w:lvlJc w:val="left"/>
+      <w:pPr>
+        <w:ind w:left="5040" w:hanging="360"/>
+      </w:pPr>
+      <w:rPr>
+        <w:rFonts w:ascii="Symbol" w:hAnsi="Symbol" w:hint="default"/>
+      </w:rPr>
+    </w:lvl>
+    <w:lvl w:ilvl="7" w:tplc="2C0A0003" w:tentative="1">
+      <w:start w:val="1"/>
+      <w:numFmt w:val="bullet"/>
+      <w:lvlText w:val="o"/>
+      <w:lvlJc w:val="left"/>
+      <w:pPr>
+        <w:ind w:left="5760" w:hanging="360"/>
+      </w:pPr>
+      <w:rPr>
+        <w:rFonts w:ascii="Courier New" w:hAnsi="Courier New" w:cs="Courier New" w:hint="default"/>
+      </w:rPr>
+    </w:lvl>
+    <w:lvl w:ilvl="8" w:tplc="2C0A0005" w:tentative="1">
+      <w:start w:val="1"/>
+      <w:numFmt w:val="bullet"/>
+      <w:lvlText w:val=""/>
+      <w:lvlJc w:val="left"/>
+      <w:pPr>
+        <w:ind w:left="6480" w:hanging="360"/>
+      </w:pPr>
+      <w:rPr>
+        <w:rFonts w:ascii="Wingdings" w:hAnsi="Wingdings" w:hint="default"/>
+      </w:rPr>
+    </w:lvl>
+  </w:abstractNum>
+  <w:abstractNum w:abstractNumId="7" w15:restartNumberingAfterBreak="0">
     <w:nsid w:val="487036EC"/>
     <w:multiLevelType w:val="hybridMultilevel"/>
     <w:tmpl w:val="BDFE724A"/>
@@ -4680,7 +6127,7 @@
       </w:pPr>
     </w:lvl>
   </w:abstractNum>
-  <w:abstractNum w:abstractNumId="7" w15:restartNumberingAfterBreak="0">
+  <w:abstractNum w:abstractNumId="8" w15:restartNumberingAfterBreak="0">
     <w:nsid w:val="518521F3"/>
     <w:multiLevelType w:val="hybridMultilevel"/>
     <w:tmpl w:val="24E4A1A6"/>
@@ -4793,7 +6240,7 @@
       </w:rPr>
     </w:lvl>
   </w:abstractNum>
-  <w:abstractNum w:abstractNumId="8" w15:restartNumberingAfterBreak="0">
+  <w:abstractNum w:abstractNumId="9" w15:restartNumberingAfterBreak="0">
     <w:nsid w:val="52D90BB8"/>
     <w:multiLevelType w:val="hybridMultilevel"/>
     <w:tmpl w:val="1D2461DE"/>
@@ -4907,7 +6354,120 @@
       </w:rPr>
     </w:lvl>
   </w:abstractNum>
-  <w:abstractNum w:abstractNumId="9" w15:restartNumberingAfterBreak="0">
+  <w:abstractNum w:abstractNumId="10" w15:restartNumberingAfterBreak="0">
+    <w:nsid w:val="546445E8"/>
+    <w:multiLevelType w:val="hybridMultilevel"/>
+    <w:tmpl w:val="433E0D8C"/>
+    <w:lvl w:ilvl="0" w:tplc="F656D8DE">
+      <w:start w:val="20"/>
+      <w:numFmt w:val="bullet"/>
+      <w:lvlText w:val="-"/>
+      <w:lvlJc w:val="left"/>
+      <w:pPr>
+        <w:ind w:left="720" w:hanging="360"/>
+      </w:pPr>
+      <w:rPr>
+        <w:rFonts w:ascii="Calibri" w:eastAsia="Calibri" w:hAnsi="Calibri" w:cs="Calibri" w:hint="default"/>
+      </w:rPr>
+    </w:lvl>
+    <w:lvl w:ilvl="1" w:tplc="2C0A0003" w:tentative="1">
+      <w:start w:val="1"/>
+      <w:numFmt w:val="bullet"/>
+      <w:lvlText w:val="o"/>
+      <w:lvlJc w:val="left"/>
+      <w:pPr>
+        <w:ind w:left="1440" w:hanging="360"/>
+      </w:pPr>
+      <w:rPr>
+        <w:rFonts w:ascii="Courier New" w:hAnsi="Courier New" w:cs="Courier New" w:hint="default"/>
+      </w:rPr>
+    </w:lvl>
+    <w:lvl w:ilvl="2" w:tplc="2C0A0005" w:tentative="1">
+      <w:start w:val="1"/>
+      <w:numFmt w:val="bullet"/>
+      <w:lvlText w:val=""/>
+      <w:lvlJc w:val="left"/>
+      <w:pPr>
+        <w:ind w:left="2160" w:hanging="360"/>
+      </w:pPr>
+      <w:rPr>
+        <w:rFonts w:ascii="Wingdings" w:hAnsi="Wingdings" w:hint="default"/>
+      </w:rPr>
+    </w:lvl>
+    <w:lvl w:ilvl="3" w:tplc="2C0A0001" w:tentative="1">
+      <w:start w:val="1"/>
+      <w:numFmt w:val="bullet"/>
+      <w:lvlText w:val=""/>
+      <w:lvlJc w:val="left"/>
+      <w:pPr>
+        <w:ind w:left="2880" w:hanging="360"/>
+      </w:pPr>
+      <w:rPr>
+        <w:rFonts w:ascii="Symbol" w:hAnsi="Symbol" w:hint="default"/>
+      </w:rPr>
+    </w:lvl>
+    <w:lvl w:ilvl="4" w:tplc="2C0A0003" w:tentative="1">
+      <w:start w:val="1"/>
+      <w:numFmt w:val="bullet"/>
+      <w:lvlText w:val="o"/>
+      <w:lvlJc w:val="left"/>
+      <w:pPr>
+        <w:ind w:left="3600" w:hanging="360"/>
+      </w:pPr>
+      <w:rPr>
+        <w:rFonts w:ascii="Courier New" w:hAnsi="Courier New" w:cs="Courier New" w:hint="default"/>
+      </w:rPr>
+    </w:lvl>
+    <w:lvl w:ilvl="5" w:tplc="2C0A0005" w:tentative="1">
+      <w:start w:val="1"/>
+      <w:numFmt w:val="bullet"/>
+      <w:lvlText w:val=""/>
+      <w:lvlJc w:val="left"/>
+      <w:pPr>
+        <w:ind w:left="4320" w:hanging="360"/>
+      </w:pPr>
+      <w:rPr>
+        <w:rFonts w:ascii="Wingdings" w:hAnsi="Wingdings" w:hint="default"/>
+      </w:rPr>
+    </w:lvl>
+    <w:lvl w:ilvl="6" w:tplc="2C0A0001" w:tentative="1">
+      <w:start w:val="1"/>
+      <w:numFmt w:val="bullet"/>
+      <w:lvlText w:val=""/>
+      <w:lvlJc w:val="left"/>
+      <w:pPr>
+        <w:ind w:left="5040" w:hanging="360"/>
+      </w:pPr>
+      <w:rPr>
+        <w:rFonts w:ascii="Symbol" w:hAnsi="Symbol" w:hint="default"/>
+      </w:rPr>
+    </w:lvl>
+    <w:lvl w:ilvl="7" w:tplc="2C0A0003" w:tentative="1">
+      <w:start w:val="1"/>
+      <w:numFmt w:val="bullet"/>
+      <w:lvlText w:val="o"/>
+      <w:lvlJc w:val="left"/>
+      <w:pPr>
+        <w:ind w:left="5760" w:hanging="360"/>
+      </w:pPr>
+      <w:rPr>
+        <w:rFonts w:ascii="Courier New" w:hAnsi="Courier New" w:cs="Courier New" w:hint="default"/>
+      </w:rPr>
+    </w:lvl>
+    <w:lvl w:ilvl="8" w:tplc="2C0A0005" w:tentative="1">
+      <w:start w:val="1"/>
+      <w:numFmt w:val="bullet"/>
+      <w:lvlText w:val=""/>
+      <w:lvlJc w:val="left"/>
+      <w:pPr>
+        <w:ind w:left="6480" w:hanging="360"/>
+      </w:pPr>
+      <w:rPr>
+        <w:rFonts w:ascii="Wingdings" w:hAnsi="Wingdings" w:hint="default"/>
+      </w:rPr>
+    </w:lvl>
+  </w:abstractNum>
+  <w:abstractNum w:abstractNumId="11" w15:restartNumberingAfterBreak="0">
     <w:nsid w:val="708E589C"/>
     <w:multiLevelType w:val="multilevel"/>
     <w:tmpl w:val="381042DE"/>
@@ -5047,7 +6607,7 @@
       </w:rPr>
     </w:lvl>
   </w:abstractNum>
-  <w:abstractNum w:abstractNumId="10" w15:restartNumberingAfterBreak="0">
+  <w:abstractNum w:abstractNumId="12" w15:restartNumberingAfterBreak="0">
     <w:nsid w:val="7DD64906"/>
     <w:multiLevelType w:val="hybridMultilevel"/>
     <w:tmpl w:val="795E7434"/>
@@ -5165,13 +6725,13 @@
     <w:abstractNumId w:val="5"/>
   </w:num>
   <w:num w:numId="2" w16cid:durableId="509218350">
-    <w:abstractNumId w:val="6"/>
+    <w:abstractNumId w:val="7"/>
   </w:num>
   <w:num w:numId="3" w16cid:durableId="638001281">
-    <w:abstractNumId w:val="6"/>
+    <w:abstractNumId w:val="7"/>
   </w:num>
   <w:num w:numId="4" w16cid:durableId="757866176">
-    <w:abstractNumId w:val="6"/>
+    <w:abstractNumId w:val="7"/>
   </w:num>
   <w:num w:numId="5" w16cid:durableId="1793287289">
     <w:abstractNumId w:val="1"/>
@@ -5186,19 +6746,25 @@
     <w:abstractNumId w:val="0"/>
   </w:num>
   <w:num w:numId="9" w16cid:durableId="497771924">
-    <w:abstractNumId w:val="9"/>
+    <w:abstractNumId w:val="11"/>
   </w:num>
   <w:num w:numId="10" w16cid:durableId="682244923">
-    <w:abstractNumId w:val="10"/>
+    <w:abstractNumId w:val="12"/>
   </w:num>
   <w:num w:numId="11" w16cid:durableId="136265290">
     <w:abstractNumId w:val="4"/>
   </w:num>
   <w:num w:numId="12" w16cid:durableId="1697348637">
+    <w:abstractNumId w:val="9"/>
+  </w:num>
+  <w:num w:numId="13" w16cid:durableId="1217476853">
     <w:abstractNumId w:val="8"/>
   </w:num>
-  <w:num w:numId="13" w16cid:durableId="1217476853">
-    <w:abstractNumId w:val="7"/>
+  <w:num w:numId="14" w16cid:durableId="72315887">
+    <w:abstractNumId w:val="10"/>
+  </w:num>
+  <w:num w:numId="15" w16cid:durableId="1062947363">
+    <w:abstractNumId w:val="6"/>
   </w:num>
 </w:numbering>
 </file>
@@ -5595,10 +7161,10 @@
   <w:style w:type="paragraph" w:default="1" w:styleId="Normal">
     <w:name w:val="Normal"/>
     <w:qFormat/>
-    <w:rsid w:val="00A0436A"/>
+    <w:rsid w:val="00050441"/>
     <w:pPr>
       <w:spacing w:before="200" w:line="276" w:lineRule="auto"/>
-      <w:ind w:left="357" w:hanging="357"/>
+      <w:jc w:val="both"/>
     </w:pPr>
     <w:rPr>
       <w:sz w:val="22"/>
@@ -5697,7 +7263,6 @@
   <w:style w:type="character" w:default="1" w:styleId="Fuentedeprrafopredeter">
     <w:name w:val="Default Paragraph Font"/>
     <w:uiPriority w:val="1"/>
-    <w:semiHidden/>
     <w:unhideWhenUsed/>
   </w:style>
   <w:style w:type="table" w:default="1" w:styleId="Tablanormal">
@@ -5705,7 +7270,6 @@
     <w:uiPriority w:val="99"/>
     <w:semiHidden/>
     <w:unhideWhenUsed/>
-    <w:qFormat/>
     <w:tblPr>
       <w:tblInd w:w="0" w:type="dxa"/>
       <w:tblCellMar>
@@ -5733,7 +7297,6 @@
         <w:tab w:val="left" w:pos="0"/>
       </w:tabs>
       <w:ind w:left="115" w:hanging="6"/>
-      <w:jc w:val="both"/>
     </w:pPr>
     <w:rPr>
       <w:i/>
@@ -5755,8 +7318,6 @@
     <w:rsid w:val="0069686D"/>
     <w:pPr>
       <w:shd w:val="clear" w:color="auto" w:fill="FFFFFF"/>
-      <w:ind w:left="0" w:firstLine="0"/>
-      <w:jc w:val="both"/>
     </w:pPr>
     <w:rPr>
       <w:i/>
@@ -5794,7 +7355,6 @@
       </w:tabs>
       <w:suppressAutoHyphens/>
       <w:spacing w:before="120" w:after="60" w:line="240" w:lineRule="atLeast"/>
-      <w:ind w:left="0" w:firstLine="0"/>
     </w:pPr>
     <w:rPr>
       <w:lang w:val="es-AR"/>
@@ -5917,7 +7477,6 @@
     <w:basedOn w:val="Normal"/>
     <w:link w:val="PiedepginaCar"/>
     <w:uiPriority w:val="99"/>
-    <w:semiHidden/>
     <w:unhideWhenUsed/>
     <w:rsid w:val="00C94FBE"/>
     <w:pPr>
@@ -5933,7 +7492,6 @@
     <w:basedOn w:val="Fuentedeprrafopredeter"/>
     <w:link w:val="Piedepgina"/>
     <w:uiPriority w:val="99"/>
-    <w:semiHidden/>
     <w:rsid w:val="00C94FBE"/>
   </w:style>
   <w:style w:type="paragraph" w:customStyle="1" w:styleId="14B321CC4E794F07AD0E6FF1AA38FC7C">
@@ -6047,7 +7605,6 @@
         <w:tab w:val="right" w:leader="dot" w:pos="8505"/>
       </w:tabs>
       <w:spacing w:before="240" w:after="120"/>
-      <w:ind w:left="0"/>
     </w:pPr>
     <w:rPr>
       <w:b/>
@@ -6090,7 +7647,7 @@
       <w:u w:val="single"/>
     </w:rPr>
   </w:style>
-  <w:style w:type="paragraph" w:styleId="TtulodeTDC">
+  <w:style w:type="paragraph" w:customStyle="1" w:styleId="TtulodeTDC">
     <w:name w:val="Título de TDC"/>
     <w:basedOn w:val="Ttulo1"/>
     <w:next w:val="Normal"/>
@@ -6099,7 +7656,6 @@
     <w:qFormat/>
     <w:rsid w:val="00A13DBA"/>
     <w:pPr>
-      <w:ind w:left="0" w:firstLine="0"/>
       <w:outlineLvl w:val="9"/>
     </w:pPr>
   </w:style>
@@ -6144,7 +7700,7 @@
       <w:widowControl w:val="0"/>
       <w:suppressAutoHyphens/>
       <w:spacing w:before="0" w:after="120" w:line="240" w:lineRule="atLeast"/>
-      <w:ind w:left="720" w:firstLine="0"/>
+      <w:ind w:left="720"/>
     </w:pPr>
     <w:rPr>
       <w:rFonts w:ascii="Times New Roman" w:eastAsia="Times New Roman" w:hAnsi="Times New Roman"/>
@@ -6192,7 +7748,6 @@
       <w:suppressLineNumbers/>
       <w:suppressAutoHyphens/>
       <w:spacing w:before="0" w:line="240" w:lineRule="auto"/>
-      <w:ind w:left="0" w:firstLine="0"/>
     </w:pPr>
     <w:rPr>
       <w:rFonts w:ascii="Nimbus Roman No9 L" w:eastAsia="DejaVu Sans" w:hAnsi="Nimbus Roman No9 L" w:cs="DejaVu Sans"/>
@@ -6207,7 +7762,6 @@
     <w:rsid w:val="008B3B0F"/>
     <w:pPr>
       <w:spacing w:before="0" w:after="60" w:line="240" w:lineRule="auto"/>
-      <w:ind w:left="0" w:firstLine="0"/>
     </w:pPr>
     <w:rPr>
       <w:rFonts w:ascii="Verdana" w:eastAsia="Times New Roman" w:hAnsi="Verdana" w:cs="Arial"/>
@@ -6313,9 +7867,6 @@
     <w:basedOn w:val="Normal"/>
     <w:qFormat/>
     <w:rsid w:val="009A3173"/>
-    <w:pPr>
-      <w:jc w:val="both"/>
-    </w:pPr>
     <w:rPr>
       <w:lang w:val="es-AR"/>
     </w:rPr>
@@ -6355,6 +7906,29 @@
         <w:insideV w:val="single" w:sz="4" w:space="0" w:color="auto"/>
       </w:tblBorders>
     </w:tblPr>
+  </w:style>
+  <w:style w:type="paragraph" w:styleId="Prrafodelista">
+    <w:name w:val="List Paragraph"/>
+    <w:basedOn w:val="Normal"/>
+    <w:uiPriority w:val="34"/>
+    <w:qFormat/>
+    <w:rsid w:val="009D6EA7"/>
+    <w:pPr>
+      <w:ind w:left="720"/>
+      <w:contextualSpacing/>
+    </w:pPr>
+  </w:style>
+  <w:style w:type="character" w:styleId="Mencinsinresolver">
+    <w:name w:val="Unresolved Mention"/>
+    <w:basedOn w:val="Fuentedeprrafopredeter"/>
+    <w:uiPriority w:val="99"/>
+    <w:semiHidden/>
+    <w:unhideWhenUsed/>
+    <w:rsid w:val="00E0356E"/>
+    <w:rPr>
+      <w:color w:val="605E5C"/>
+      <w:shd w:val="clear" w:color="auto" w:fill="E1DFDD"/>
+    </w:rPr>
   </w:style>
 </w:styles>
 </file>

</xml_diff>